<commit_message>
laporan + dashboard+ icon
</commit_message>
<xml_diff>
--- a/Tugas/Proposal Lembar Adjie BAB 41.docx
+++ b/Tugas/Proposal Lembar Adjie BAB 41.docx
@@ -9630,14 +9630,27 @@
       <w:r>
         <w:t xml:space="preserve">Gambar 2. </w:t>
       </w:r>
-      <w:fldSimple w:instr=" SEQ Gambar_2. \* ARABIC ">
-        <w:r>
-          <w:rPr>
-            <w:noProof/>
-          </w:rPr>
-          <w:t>1</w:t>
-        </w:r>
-      </w:fldSimple>
+      <w:r>
+        <w:fldChar w:fldCharType="begin"/>
+      </w:r>
+      <w:r>
+        <w:instrText xml:space="preserve"> SEQ Gambar_2. \* ARABIC </w:instrText>
+      </w:r>
+      <w:r>
+        <w:fldChar w:fldCharType="separate"/>
+      </w:r>
+      <w:r>
+        <w:rPr>
+          <w:noProof/>
+        </w:rPr>
+        <w:t>1</w:t>
+      </w:r>
+      <w:r>
+        <w:rPr>
+          <w:noProof/>
+        </w:rPr>
+        <w:fldChar w:fldCharType="end"/>
+      </w:r>
       <w:r>
         <w:rPr>
           <w:lang w:val="en-US"/>
@@ -10716,14 +10729,27 @@
       <w:r>
         <w:t xml:space="preserve">Gambar 2. </w:t>
       </w:r>
-      <w:fldSimple w:instr=" SEQ Gambar_2. \* ARABIC ">
-        <w:r>
-          <w:rPr>
-            <w:noProof/>
-          </w:rPr>
-          <w:t>2</w:t>
-        </w:r>
-      </w:fldSimple>
+      <w:r>
+        <w:fldChar w:fldCharType="begin"/>
+      </w:r>
+      <w:r>
+        <w:instrText xml:space="preserve"> SEQ Gambar_2. \* ARABIC </w:instrText>
+      </w:r>
+      <w:r>
+        <w:fldChar w:fldCharType="separate"/>
+      </w:r>
+      <w:r>
+        <w:rPr>
+          <w:noProof/>
+        </w:rPr>
+        <w:t>2</w:t>
+      </w:r>
+      <w:r>
+        <w:rPr>
+          <w:noProof/>
+        </w:rPr>
+        <w:fldChar w:fldCharType="end"/>
+      </w:r>
       <w:r>
         <w:rPr>
           <w:lang w:val="en-US"/>
@@ -13834,14 +13860,27 @@
       <w:r>
         <w:t>Tabel 2.</w:t>
       </w:r>
-      <w:fldSimple w:instr=" SEQ Tabel \* ARABIC \s 1 ">
-        <w:r>
-          <w:rPr>
-            <w:noProof/>
-          </w:rPr>
-          <w:t>1</w:t>
-        </w:r>
-      </w:fldSimple>
+      <w:r>
+        <w:fldChar w:fldCharType="begin"/>
+      </w:r>
+      <w:r>
+        <w:instrText xml:space="preserve"> SEQ Tabel \* ARABIC \s 1 </w:instrText>
+      </w:r>
+      <w:r>
+        <w:fldChar w:fldCharType="separate"/>
+      </w:r>
+      <w:r>
+        <w:rPr>
+          <w:noProof/>
+        </w:rPr>
+        <w:t>1</w:t>
+      </w:r>
+      <w:r>
+        <w:rPr>
+          <w:noProof/>
+        </w:rPr>
+        <w:fldChar w:fldCharType="end"/>
+      </w:r>
       <w:r>
         <w:t xml:space="preserve"> </w:t>
       </w:r>
@@ -15836,14 +15875,30 @@
       <w:r>
         <w:t xml:space="preserve">Gambar 3. </w:t>
       </w:r>
-      <w:fldSimple w:instr=" SEQ Gambar_3. \* ARABIC ">
-        <w:r>
-          <w:rPr>
-            <w:noProof/>
-          </w:rPr>
-          <w:t>1</w:t>
-        </w:r>
-      </w:fldSimple>
+      <w:r>
+        <w:fldChar w:fldCharType="begin"/>
+      </w:r>
+      <w:r>
+        <w:instrText xml:space="preserve"> SEQ Gam</w:instrText>
+      </w:r>
+      <w:r>
+        <w:instrText xml:space="preserve">bar_3. \* ARABIC </w:instrText>
+      </w:r>
+      <w:r>
+        <w:fldChar w:fldCharType="separate"/>
+      </w:r>
+      <w:r>
+        <w:rPr>
+          <w:noProof/>
+        </w:rPr>
+        <w:t>1</w:t>
+      </w:r>
+      <w:r>
+        <w:rPr>
+          <w:noProof/>
+        </w:rPr>
+        <w:fldChar w:fldCharType="end"/>
+      </w:r>
       <w:r>
         <w:rPr>
           <w:lang w:val="en-US"/>
@@ -16767,14 +16822,27 @@
       <w:r>
         <w:t xml:space="preserve">Gambar 3. </w:t>
       </w:r>
-      <w:fldSimple w:instr=" SEQ Gambar_3. \* ARABIC ">
-        <w:r>
-          <w:rPr>
-            <w:noProof/>
-          </w:rPr>
-          <w:t>2</w:t>
-        </w:r>
-      </w:fldSimple>
+      <w:r>
+        <w:fldChar w:fldCharType="begin"/>
+      </w:r>
+      <w:r>
+        <w:instrText xml:space="preserve"> SEQ Gambar_3. \* ARABIC </w:instrText>
+      </w:r>
+      <w:r>
+        <w:fldChar w:fldCharType="separate"/>
+      </w:r>
+      <w:r>
+        <w:rPr>
+          <w:noProof/>
+        </w:rPr>
+        <w:t>2</w:t>
+      </w:r>
+      <w:r>
+        <w:rPr>
+          <w:noProof/>
+        </w:rPr>
+        <w:fldChar w:fldCharType="end"/>
+      </w:r>
       <w:r>
         <w:rPr>
           <w:lang w:val="en-US"/>
@@ -17459,14 +17527,27 @@
       <w:r>
         <w:t>Tabel 3.</w:t>
       </w:r>
-      <w:fldSimple w:instr=" SEQ Tabel \* ARABIC \s 1 ">
-        <w:r>
-          <w:rPr>
-            <w:noProof/>
-          </w:rPr>
-          <w:t>1</w:t>
-        </w:r>
-      </w:fldSimple>
+      <w:r>
+        <w:fldChar w:fldCharType="begin"/>
+      </w:r>
+      <w:r>
+        <w:instrText xml:space="preserve"> SEQ Tabel \* ARABIC \s 1 </w:instrText>
+      </w:r>
+      <w:r>
+        <w:fldChar w:fldCharType="separate"/>
+      </w:r>
+      <w:r>
+        <w:rPr>
+          <w:noProof/>
+        </w:rPr>
+        <w:t>1</w:t>
+      </w:r>
+      <w:r>
+        <w:rPr>
+          <w:noProof/>
+        </w:rPr>
+        <w:fldChar w:fldCharType="end"/>
+      </w:r>
       <w:r>
         <w:t xml:space="preserve"> Jadwal Kegiatan</w:t>
       </w:r>
@@ -19280,14 +19361,27 @@
       <w:r>
         <w:t xml:space="preserve">Gambar 3. </w:t>
       </w:r>
-      <w:fldSimple w:instr=" SEQ Gambar_3. \* ARABIC ">
-        <w:r>
-          <w:rPr>
-            <w:noProof/>
-          </w:rPr>
-          <w:t>3</w:t>
-        </w:r>
-      </w:fldSimple>
+      <w:r>
+        <w:fldChar w:fldCharType="begin"/>
+      </w:r>
+      <w:r>
+        <w:instrText xml:space="preserve"> SEQ Gambar_3. \* ARABIC </w:instrText>
+      </w:r>
+      <w:r>
+        <w:fldChar w:fldCharType="separate"/>
+      </w:r>
+      <w:r>
+        <w:rPr>
+          <w:noProof/>
+        </w:rPr>
+        <w:t>3</w:t>
+      </w:r>
+      <w:r>
+        <w:rPr>
+          <w:noProof/>
+        </w:rPr>
+        <w:fldChar w:fldCharType="end"/>
+      </w:r>
       <w:r>
         <w:rPr>
           <w:lang w:val="en-US"/>
@@ -20217,7 +20311,7 @@
             <v:path o:extrusionok="f" gradientshapeok="t" o:connecttype="rect"/>
             <o:lock v:ext="edit" aspectratio="t"/>
           </v:shapetype>
-          <v:shape id="_x0000_i1025" type="#_x0000_t75" style="width:345.6pt;height:227.25pt">
+          <v:shape id="_x0000_i1025" type="#_x0000_t75" style="width:345.6pt;height:226.95pt">
             <v:imagedata r:id="rId25" o:title="Grafik"/>
           </v:shape>
         </w:pict>
@@ -27265,7 +27359,7 @@
           <w:lang w:val="en-US"/>
         </w:rPr>
         <w:pict>
-          <v:shape id="_x0000_i1026" type="#_x0000_t75" style="width:294.25pt;height:197.85pt">
+          <v:shape id="_x0000_i1026" type="#_x0000_t75" style="width:294.35pt;height:198.15pt">
             <v:imagedata r:id="rId26" o:title="Grafik Hasil"/>
           </v:shape>
         </w:pict>
@@ -29361,7 +29455,7 @@
           <w:lang w:val="en-US"/>
         </w:rPr>
         <w:pict>
-          <v:shape id="_x0000_i1027" type="#_x0000_t75" style="width:198.45pt;height:206.6pt">
+          <v:shape id="_x0000_i1027" type="#_x0000_t75" style="width:198.15pt;height:206.8pt">
             <v:imagedata r:id="rId27" o:title="Use Case Diagram"/>
           </v:shape>
         </w:pict>
@@ -29472,7 +29566,7 @@
           <w:lang w:val="en-US"/>
         </w:rPr>
         <w:pict>
-          <v:shape id="_x0000_i1028" type="#_x0000_t75" style="width:218.5pt;height:243.55pt">
+          <v:shape id="_x0000_i1028" type="#_x0000_t75" style="width:218.3pt;height:243.65pt">
             <v:imagedata r:id="rId28" o:title="Activity Diagram"/>
           </v:shape>
         </w:pict>
@@ -29672,29 +29766,822 @@
           <w:lang w:val="en-US"/>
         </w:rPr>
       </w:pPr>
-      <w:bookmarkStart w:id="62" w:name="_GoBack"/>
-      <w:bookmarkEnd w:id="62"/>
     </w:p>
     <w:p>
       <w:pPr>
         <w:pStyle w:val="ListParagraph"/>
         <w:numPr>
           <w:ilvl w:val="0"/>
-          <w:numId w:val="37"/>
+          <w:numId w:val="36"/>
+        </w:numPr>
+        <w:ind w:left="567" w:hanging="567"/>
+        <w:rPr>
+          <w:lang w:val="en-US"/>
+        </w:rPr>
+      </w:pPr>
+      <w:r>
+        <w:rPr>
+          <w:lang w:val="en-US"/>
+        </w:rPr>
+        <w:t>Pengertian Perancangan Basis Data</w:t>
+      </w:r>
+    </w:p>
+    <w:p>
+      <w:pPr>
+        <w:ind w:firstLine="567"/>
+        <w:rPr>
+          <w:lang w:val="en-US"/>
+        </w:rPr>
+      </w:pPr>
+      <w:proofErr w:type="gramStart"/>
+      <w:r>
+        <w:rPr>
+          <w:lang w:val="en-US"/>
+        </w:rPr>
+        <w:t xml:space="preserve">Basis data adalah kumpulan </w:t>
+      </w:r>
+      <w:r>
+        <w:rPr>
+          <w:i/>
+          <w:lang w:val="en-US"/>
+        </w:rPr>
+        <w:t>file-file</w:t>
+      </w:r>
+      <w:r>
+        <w:rPr>
+          <w:lang w:val="en-US"/>
+        </w:rPr>
+        <w:t xml:space="preserve"> yang saling berelasi, relasi tersebut biasa ditunjukan dengan kunci dari tiap </w:t>
+      </w:r>
+      <w:r>
+        <w:rPr>
+          <w:i/>
+          <w:lang w:val="en-US"/>
+        </w:rPr>
+        <w:t>file</w:t>
+      </w:r>
+      <w:r>
+        <w:rPr>
+          <w:lang w:val="en-US"/>
+        </w:rPr>
+        <w:t xml:space="preserve"> yang ada.</w:t>
+      </w:r>
+      <w:proofErr w:type="gramEnd"/>
+      <w:r>
+        <w:rPr>
+          <w:lang w:val="en-US"/>
+        </w:rPr>
+        <w:t xml:space="preserve"> </w:t>
+      </w:r>
+      <w:proofErr w:type="gramStart"/>
+      <w:r>
+        <w:rPr>
+          <w:lang w:val="en-US"/>
+        </w:rPr>
+        <w:t>Satu basis data menunjukkan kumpulan data yang dipakai dalam satu lingkup informasi.</w:t>
+      </w:r>
+      <w:proofErr w:type="gramEnd"/>
+      <w:r>
+        <w:rPr>
+          <w:lang w:val="en-US"/>
+        </w:rPr>
+        <w:t xml:space="preserve"> Dalam satu file terdapat </w:t>
+      </w:r>
+      <w:r>
+        <w:rPr>
+          <w:i/>
+          <w:lang w:val="en-US"/>
+        </w:rPr>
+        <w:t>record-record</w:t>
+      </w:r>
+      <w:r>
+        <w:rPr>
+          <w:lang w:val="en-US"/>
+        </w:rPr>
+        <w:t xml:space="preserve"> yang sejenis, </w:t>
+      </w:r>
+      <w:proofErr w:type="gramStart"/>
+      <w:r>
+        <w:rPr>
+          <w:lang w:val="en-US"/>
+        </w:rPr>
+        <w:t>sama</w:t>
+      </w:r>
+      <w:proofErr w:type="gramEnd"/>
+      <w:r>
+        <w:rPr>
+          <w:lang w:val="en-US"/>
+        </w:rPr>
+        <w:t xml:space="preserve"> besar, sama bentuk, merupakan satu kumpulan </w:t>
+      </w:r>
+      <w:r>
+        <w:rPr>
+          <w:i/>
+          <w:lang w:val="en-US"/>
+        </w:rPr>
+        <w:t>entity</w:t>
+      </w:r>
+      <w:r>
+        <w:rPr>
+          <w:lang w:val="en-US"/>
+        </w:rPr>
+        <w:t xml:space="preserve"> yang seragam (Rahmad, 2014).</w:t>
+      </w:r>
+    </w:p>
+    <w:p>
+      <w:pPr>
+        <w:ind w:firstLine="567"/>
+        <w:rPr>
+          <w:lang w:val="en-US"/>
+        </w:rPr>
+      </w:pPr>
+      <w:proofErr w:type="gramStart"/>
+      <w:r>
+        <w:rPr>
+          <w:lang w:val="en-US"/>
+        </w:rPr>
+        <w:t xml:space="preserve">Penulis menggunakan 2 jenis rancangan basis data, yaitu </w:t>
+      </w:r>
+      <w:r>
+        <w:rPr>
+          <w:i/>
+          <w:lang w:val="en-US"/>
+        </w:rPr>
+        <w:t xml:space="preserve">Entity Relationship Diagram </w:t>
+      </w:r>
+      <w:r>
+        <w:rPr>
+          <w:lang w:val="en-US"/>
+        </w:rPr>
+        <w:t>(ERD)</w:t>
+      </w:r>
+      <w:r>
+        <w:rPr>
+          <w:lang w:val="en-US"/>
+        </w:rPr>
+        <w:t xml:space="preserve"> dan </w:t>
+      </w:r>
+      <w:r>
+        <w:rPr>
+          <w:i/>
+          <w:lang w:val="en-US"/>
+        </w:rPr>
+        <w:t>Class Diagram</w:t>
+      </w:r>
+      <w:r>
+        <w:rPr>
+          <w:lang w:val="en-US"/>
+        </w:rPr>
+        <w:t>.</w:t>
+      </w:r>
+      <w:proofErr w:type="gramEnd"/>
+    </w:p>
+    <w:p>
+      <w:pPr>
+        <w:pStyle w:val="ListParagraph"/>
+        <w:numPr>
+          <w:ilvl w:val="0"/>
+          <w:numId w:val="38"/>
         </w:numPr>
         <w:ind w:left="993" w:hanging="426"/>
         <w:rPr>
           <w:lang w:val="en-US"/>
         </w:rPr>
+      </w:pPr>
+      <w:r>
+        <w:rPr>
+          <w:i/>
+          <w:lang w:val="en-US"/>
+        </w:rPr>
+        <w:t>Entity Relationship Diagram</w:t>
+      </w:r>
+      <w:r>
+        <w:rPr>
+          <w:lang w:val="en-US"/>
+        </w:rPr>
+        <w:t xml:space="preserve"> (ERD)</w:t>
+      </w:r>
+    </w:p>
+    <w:p>
+      <w:pPr>
+        <w:ind w:left="567" w:firstLine="567"/>
+        <w:rPr>
+          <w:lang w:val="en-US"/>
+        </w:rPr>
+      </w:pPr>
+      <w:r>
+        <w:rPr>
+          <w:lang w:val="en-US"/>
+        </w:rPr>
+        <w:t xml:space="preserve">Sebuah model untuk menyusun database agar dapat menggambarkan data yang mempunyai relasi dengan database yang </w:t>
+      </w:r>
+      <w:proofErr w:type="gramStart"/>
+      <w:r>
+        <w:rPr>
+          <w:lang w:val="en-US"/>
+        </w:rPr>
+        <w:t>akan</w:t>
+      </w:r>
+      <w:proofErr w:type="gramEnd"/>
+      <w:r>
+        <w:rPr>
+          <w:lang w:val="en-US"/>
+        </w:rPr>
+        <w:t xml:space="preserve"> didesain.</w:t>
+      </w:r>
+    </w:p>
+    <w:p>
+      <w:pPr>
+        <w:jc w:val="center"/>
+        <w:rPr>
+          <w:lang w:val="en-US"/>
+        </w:rPr>
+      </w:pPr>
+      <w:r>
+        <w:rPr>
+          <w:noProof/>
+          <w:lang w:val="en-US"/>
+        </w:rPr>
+        <w:drawing>
+          <wp:inline distT="0" distB="0" distL="0" distR="0">
+            <wp:extent cx="3547872" cy="1550109"/>
+            <wp:effectExtent l="0" t="0" r="0" b="0"/>
+            <wp:docPr id="9" name="Picture 9" descr="C:\xampp\htdocs\peramalan\Tugas\Diagram\ERD.PNG"/>
+            <wp:cNvGraphicFramePr>
+              <a:graphicFrameLocks xmlns:a="http://schemas.openxmlformats.org/drawingml/2006/main" noChangeAspect="1"/>
+            </wp:cNvGraphicFramePr>
+            <a:graphic xmlns:a="http://schemas.openxmlformats.org/drawingml/2006/main">
+              <a:graphicData uri="http://schemas.openxmlformats.org/drawingml/2006/picture">
+                <pic:pic xmlns:pic="http://schemas.openxmlformats.org/drawingml/2006/picture">
+                  <pic:nvPicPr>
+                    <pic:cNvPr id="0" name="Picture 5" descr="C:\xampp\htdocs\peramalan\Tugas\Diagram\ERD.PNG"/>
+                    <pic:cNvPicPr>
+                      <a:picLocks noChangeAspect="1" noChangeArrowheads="1"/>
+                    </pic:cNvPicPr>
+                  </pic:nvPicPr>
+                  <pic:blipFill>
+                    <a:blip r:embed="rId29">
+                      <a:extLst>
+                        <a:ext uri="{28A0092B-C50C-407E-A947-70E740481C1C}">
+                          <a14:useLocalDpi xmlns:a14="http://schemas.microsoft.com/office/drawing/2010/main" val="0"/>
+                        </a:ext>
+                      </a:extLst>
+                    </a:blip>
+                    <a:srcRect/>
+                    <a:stretch>
+                      <a:fillRect/>
+                    </a:stretch>
+                  </pic:blipFill>
+                  <pic:spPr bwMode="auto">
+                    <a:xfrm>
+                      <a:off x="0" y="0"/>
+                      <a:ext cx="3548131" cy="1550222"/>
+                    </a:xfrm>
+                    <a:prstGeom prst="rect">
+                      <a:avLst/>
+                    </a:prstGeom>
+                    <a:noFill/>
+                    <a:ln>
+                      <a:noFill/>
+                    </a:ln>
+                  </pic:spPr>
+                </pic:pic>
+              </a:graphicData>
+            </a:graphic>
+          </wp:inline>
+        </w:drawing>
+      </w:r>
+    </w:p>
+    <w:p>
+      <w:pPr>
+        <w:jc w:val="center"/>
+        <w:rPr>
+          <w:lang w:val="en-US"/>
+        </w:rPr>
+      </w:pPr>
+      <w:r>
+        <w:rPr>
+          <w:lang w:val="en-US"/>
+        </w:rPr>
+        <w:t>Gambar</w:t>
+      </w:r>
+    </w:p>
+    <w:p>
+      <w:pPr>
+        <w:pStyle w:val="ListParagraph"/>
+        <w:numPr>
+          <w:ilvl w:val="0"/>
+          <w:numId w:val="38"/>
+        </w:numPr>
+        <w:ind w:left="993" w:hanging="426"/>
+        <w:rPr>
+          <w:lang w:val="en-US"/>
+        </w:rPr>
+      </w:pPr>
+      <w:r>
+        <w:rPr>
+          <w:i/>
+          <w:lang w:val="en-US"/>
+        </w:rPr>
+        <w:t>Class Diagram</w:t>
+      </w:r>
+    </w:p>
+    <w:p>
+      <w:pPr>
+        <w:ind w:left="567" w:firstLine="567"/>
+        <w:rPr>
+          <w:lang w:val="en-US"/>
+        </w:rPr>
+      </w:pPr>
+      <w:proofErr w:type="gramStart"/>
+      <w:r>
+        <w:rPr>
+          <w:i/>
+          <w:lang w:val="en-US"/>
+        </w:rPr>
+        <w:t>Class diagram</w:t>
+      </w:r>
+      <w:r>
+        <w:rPr>
+          <w:lang w:val="en-US"/>
+        </w:rPr>
+        <w:t xml:space="preserve"> adalah visual dari struktur sistem p</w:t>
+      </w:r>
+      <w:r>
+        <w:rPr>
+          <w:lang w:val="en-US"/>
+        </w:rPr>
+        <w:t xml:space="preserve">rogram pada jenis-jenis yang di </w:t>
+      </w:r>
+      <w:r>
+        <w:rPr>
+          <w:lang w:val="en-US"/>
+        </w:rPr>
+        <w:t>bentuk.</w:t>
+      </w:r>
+      <w:proofErr w:type="gramEnd"/>
+      <w:r>
+        <w:rPr>
+          <w:lang w:val="en-US"/>
+        </w:rPr>
+        <w:t xml:space="preserve"> </w:t>
+      </w:r>
+      <w:proofErr w:type="gramStart"/>
+      <w:r>
+        <w:rPr>
+          <w:lang w:val="en-US"/>
+        </w:rPr>
+        <w:t>Class diagram merupakan alur jalannya database pada sebuah sistem.</w:t>
+      </w:r>
+      <w:proofErr w:type="gramEnd"/>
+    </w:p>
+    <w:p>
+      <w:pPr>
+        <w:ind w:left="567" w:firstLine="567"/>
+        <w:rPr>
+          <w:lang w:val="en-US"/>
+        </w:rPr>
+      </w:pPr>
+    </w:p>
+    <w:p>
+      <w:pPr>
+        <w:ind w:left="567" w:firstLine="567"/>
+        <w:rPr>
+          <w:lang w:val="en-US"/>
+        </w:rPr>
+      </w:pPr>
+    </w:p>
+    <w:p>
+      <w:pPr>
+        <w:pStyle w:val="ListParagraph"/>
+        <w:numPr>
+          <w:ilvl w:val="0"/>
+          <w:numId w:val="36"/>
+        </w:numPr>
+        <w:ind w:left="567" w:hanging="567"/>
+        <w:rPr>
+          <w:lang w:val="en-US"/>
+        </w:rPr>
+      </w:pPr>
+      <w:r>
+        <w:rPr>
+          <w:i/>
+          <w:lang w:val="en-US"/>
+        </w:rPr>
+        <w:t>Mock up</w:t>
+      </w:r>
+      <w:r>
+        <w:rPr>
+          <w:lang w:val="en-US"/>
+        </w:rPr>
+        <w:t xml:space="preserve"> Sistem Peramalan.</w:t>
+      </w:r>
+    </w:p>
+    <w:p>
+      <w:pPr>
+        <w:ind w:firstLine="567"/>
+        <w:rPr>
+          <w:lang w:val="en-US"/>
+        </w:rPr>
+      </w:pPr>
+      <w:r>
+        <w:rPr>
+          <w:lang w:val="en-US"/>
+        </w:rPr>
+        <w:t xml:space="preserve">Tujuan dari pembuatan </w:t>
+      </w:r>
+      <w:r>
+        <w:rPr>
+          <w:i/>
+          <w:lang w:val="en-US"/>
+        </w:rPr>
+        <w:t>mock</w:t>
+      </w:r>
+      <w:r>
+        <w:rPr>
+          <w:i/>
+          <w:lang w:val="en-US"/>
+        </w:rPr>
+        <w:t xml:space="preserve"> up</w:t>
+      </w:r>
+      <w:r>
+        <w:rPr>
+          <w:lang w:val="en-US"/>
+        </w:rPr>
+        <w:t xml:space="preserve"> </w:t>
+      </w:r>
+      <w:r>
+        <w:rPr>
+          <w:lang w:val="en-US"/>
+        </w:rPr>
+        <w:t>si</w:t>
+      </w:r>
+      <w:r>
+        <w:rPr>
+          <w:lang w:val="en-US"/>
+        </w:rPr>
+        <w:t>stem yaitu agar penulis mendapatkan gambaran tentang aplikasi yang akan dibuat seperti alur sistem aplikasi</w:t>
+      </w:r>
+      <w:r>
+        <w:rPr>
+          <w:lang w:val="en-US"/>
+        </w:rPr>
+        <w:t xml:space="preserve"> </w:t>
+      </w:r>
+      <w:proofErr w:type="gramStart"/>
+      <w:r>
+        <w:rPr>
+          <w:lang w:val="en-US"/>
+        </w:rPr>
+        <w:t xml:space="preserve">dan </w:t>
+      </w:r>
+      <w:r>
+        <w:rPr>
+          <w:lang w:val="en-US"/>
+        </w:rPr>
+        <w:t xml:space="preserve"> desain</w:t>
+      </w:r>
+      <w:proofErr w:type="gramEnd"/>
+      <w:r>
+        <w:rPr>
+          <w:lang w:val="en-US"/>
+        </w:rPr>
+        <w:t xml:space="preserve"> </w:t>
+      </w:r>
+      <w:r>
+        <w:rPr>
+          <w:i/>
+          <w:lang w:val="en-US"/>
+        </w:rPr>
+        <w:t xml:space="preserve">interface. </w:t>
+      </w:r>
+      <w:r>
+        <w:rPr>
+          <w:lang w:val="en-US"/>
+        </w:rPr>
+        <w:t>Hasil dari mock up sistem mencangkup halaman login, halaman profil, halaman produk, halaman barang masuk, dan halaman peramalan.</w:t>
+      </w:r>
+    </w:p>
+    <w:p>
+      <w:pPr>
+        <w:ind w:firstLine="567"/>
+        <w:rPr>
+          <w:lang w:val="en-US"/>
+        </w:rPr>
+      </w:pPr>
+    </w:p>
+    <w:p>
+      <w:pPr>
+        <w:jc w:val="center"/>
+        <w:rPr>
+          <w:lang w:val="en-US"/>
+        </w:rPr>
+      </w:pPr>
+      <w:r>
+        <w:rPr>
+          <w:noProof/>
+          <w:lang w:val="en-US"/>
+        </w:rPr>
+        <w:lastRenderedPageBreak/>
+        <w:drawing>
+          <wp:inline distT="0" distB="0" distL="0" distR="0">
+            <wp:extent cx="3260913" cy="2172615"/>
+            <wp:effectExtent l="0" t="0" r="0" b="0"/>
+            <wp:docPr id="10" name="Picture 10" descr="C:\xampp\htdocs\peramalan\Tugas\Mock UP\login.PNG"/>
+            <wp:cNvGraphicFramePr>
+              <a:graphicFrameLocks xmlns:a="http://schemas.openxmlformats.org/drawingml/2006/main" noChangeAspect="1"/>
+            </wp:cNvGraphicFramePr>
+            <a:graphic xmlns:a="http://schemas.openxmlformats.org/drawingml/2006/main">
+              <a:graphicData uri="http://schemas.openxmlformats.org/drawingml/2006/picture">
+                <pic:pic xmlns:pic="http://schemas.openxmlformats.org/drawingml/2006/picture">
+                  <pic:nvPicPr>
+                    <pic:cNvPr id="0" name="Picture 5" descr="C:\xampp\htdocs\peramalan\Tugas\Mock UP\login.PNG"/>
+                    <pic:cNvPicPr>
+                      <a:picLocks noChangeAspect="1" noChangeArrowheads="1"/>
+                    </pic:cNvPicPr>
+                  </pic:nvPicPr>
+                  <pic:blipFill>
+                    <a:blip r:embed="rId30" cstate="print">
+                      <a:extLst>
+                        <a:ext uri="{28A0092B-C50C-407E-A947-70E740481C1C}">
+                          <a14:useLocalDpi xmlns:a14="http://schemas.microsoft.com/office/drawing/2010/main" val="0"/>
+                        </a:ext>
+                      </a:extLst>
+                    </a:blip>
+                    <a:srcRect/>
+                    <a:stretch>
+                      <a:fillRect/>
+                    </a:stretch>
+                  </pic:blipFill>
+                  <pic:spPr bwMode="auto">
+                    <a:xfrm>
+                      <a:off x="0" y="0"/>
+                      <a:ext cx="3261173" cy="2172788"/>
+                    </a:xfrm>
+                    <a:prstGeom prst="rect">
+                      <a:avLst/>
+                    </a:prstGeom>
+                    <a:noFill/>
+                    <a:ln>
+                      <a:noFill/>
+                    </a:ln>
+                  </pic:spPr>
+                </pic:pic>
+              </a:graphicData>
+            </a:graphic>
+          </wp:inline>
+        </w:drawing>
+      </w:r>
+    </w:p>
+    <w:p>
+      <w:pPr>
+        <w:jc w:val="center"/>
+        <w:rPr>
+          <w:lang w:val="en-US"/>
+        </w:rPr>
+      </w:pPr>
+      <w:r>
+        <w:rPr>
+          <w:lang w:val="en-US"/>
+        </w:rPr>
+        <w:t>Gambar</w:t>
+      </w:r>
+    </w:p>
+    <w:p>
+      <w:pPr>
+        <w:jc w:val="center"/>
+        <w:rPr>
+          <w:lang w:val="en-US"/>
+        </w:rPr>
+      </w:pPr>
+      <w:r>
+        <w:rPr>
+          <w:lang w:val="en-US"/>
+        </w:rPr>
+        <w:pict>
+          <v:shape id="_x0000_i1029" type="#_x0000_t75" style="width:256.3pt;height:169.9pt">
+            <v:imagedata r:id="rId31" o:title="dashboard"/>
+          </v:shape>
+        </w:pict>
+      </w:r>
+    </w:p>
+    <w:p>
+      <w:pPr>
+        <w:jc w:val="center"/>
+        <w:rPr>
+          <w:lang w:val="en-US"/>
+        </w:rPr>
+      </w:pPr>
+      <w:r>
+        <w:rPr>
+          <w:lang w:val="en-US"/>
+        </w:rPr>
+        <w:t xml:space="preserve">Gambar </w:t>
+      </w:r>
+    </w:p>
+    <w:p>
+      <w:pPr>
+        <w:jc w:val="center"/>
+        <w:rPr>
+          <w:lang w:val="en-US"/>
+        </w:rPr>
+      </w:pPr>
+      <w:r>
+        <w:rPr>
+          <w:lang w:val="en-US"/>
+        </w:rPr>
+        <w:pict>
+          <v:shape id="_x0000_i1030" type="#_x0000_t75" style="width:259.2pt;height:172.2pt">
+            <v:imagedata r:id="rId32" o:title="editProfil"/>
+          </v:shape>
+        </w:pict>
+      </w:r>
+    </w:p>
+    <w:p>
+      <w:pPr>
+        <w:jc w:val="center"/>
+        <w:rPr>
+          <w:lang w:val="en-US"/>
+        </w:rPr>
+      </w:pPr>
+      <w:r>
+        <w:rPr>
+          <w:lang w:val="en-US"/>
+        </w:rPr>
+        <w:t>Gambar</w:t>
+      </w:r>
+    </w:p>
+    <w:p>
+      <w:pPr>
+        <w:jc w:val="center"/>
+        <w:rPr>
+          <w:lang w:val="en-US"/>
+        </w:rPr>
+      </w:pPr>
+      <w:r>
+        <w:rPr>
+          <w:lang w:val="en-US"/>
+        </w:rPr>
+        <w:lastRenderedPageBreak/>
+        <w:pict>
+          <v:shape id="_x0000_i1031" type="#_x0000_t75" style="width:266.7pt;height:180.85pt">
+            <v:imagedata r:id="rId33" o:title="produk"/>
+          </v:shape>
+        </w:pict>
+      </w:r>
+    </w:p>
+    <w:p>
+      <w:pPr>
+        <w:jc w:val="center"/>
+        <w:rPr>
+          <w:lang w:val="en-US"/>
+        </w:rPr>
+      </w:pPr>
+      <w:r>
+        <w:rPr>
+          <w:lang w:val="en-US"/>
+        </w:rPr>
+        <w:t xml:space="preserve">Gambar </w:t>
+      </w:r>
+    </w:p>
+    <w:p>
+      <w:pPr>
+        <w:jc w:val="center"/>
+        <w:rPr>
+          <w:lang w:val="en-US"/>
+        </w:rPr>
+      </w:pPr>
+      <w:r>
+        <w:rPr>
+          <w:lang w:val="en-US"/>
+        </w:rPr>
+        <w:pict>
+          <v:shape id="_x0000_i1032" type="#_x0000_t75" style="width:261.5pt;height:172.8pt">
+            <v:imagedata r:id="rId34" o:title="barangMasuk"/>
+          </v:shape>
+        </w:pict>
+      </w:r>
+    </w:p>
+    <w:p>
+      <w:pPr>
+        <w:jc w:val="center"/>
+        <w:rPr>
+          <w:lang w:val="en-US"/>
+        </w:rPr>
+      </w:pPr>
+      <w:r>
+        <w:rPr>
+          <w:lang w:val="en-US"/>
+        </w:rPr>
+        <w:t>Gambar</w:t>
+      </w:r>
+    </w:p>
+    <w:p>
+      <w:pPr>
+        <w:jc w:val="center"/>
+        <w:rPr>
+          <w:lang w:val="en-US"/>
+        </w:rPr>
+      </w:pPr>
+      <w:r>
+        <w:rPr>
+          <w:lang w:val="en-US"/>
+        </w:rPr>
+        <w:pict>
+          <v:shape id="_x0000_i1033" type="#_x0000_t75" style="width:269pt;height:178.55pt">
+            <v:imagedata r:id="rId35" o:title="sortingBarangMasuk"/>
+          </v:shape>
+        </w:pict>
+      </w:r>
+    </w:p>
+    <w:p>
+      <w:pPr>
+        <w:jc w:val="center"/>
+        <w:rPr>
+          <w:lang w:val="en-US"/>
+        </w:rPr>
+      </w:pPr>
+      <w:r>
+        <w:rPr>
+          <w:lang w:val="en-US"/>
+        </w:rPr>
+        <w:t>Gambar</w:t>
+      </w:r>
+    </w:p>
+    <w:p>
+      <w:pPr>
+        <w:jc w:val="center"/>
+        <w:rPr>
+          <w:lang w:val="en-US"/>
+        </w:rPr>
+      </w:pPr>
+      <w:r>
+        <w:rPr>
+          <w:lang w:val="en-US"/>
+        </w:rPr>
+        <w:lastRenderedPageBreak/>
+        <w:pict>
+          <v:shape id="_x0000_i1034" type="#_x0000_t75" style="width:278.8pt;height:187.2pt">
+            <v:imagedata r:id="rId36" o:title="ramal"/>
+          </v:shape>
+        </w:pict>
+      </w:r>
+    </w:p>
+    <w:p>
+      <w:pPr>
+        <w:jc w:val="center"/>
+        <w:rPr>
+          <w:lang w:val="en-US"/>
+        </w:rPr>
+      </w:pPr>
+      <w:r>
+        <w:rPr>
+          <w:lang w:val="en-US"/>
+        </w:rPr>
+        <w:t>Gambar</w:t>
+      </w:r>
+    </w:p>
+    <w:p>
+      <w:pPr>
+        <w:jc w:val="center"/>
+        <w:rPr>
+          <w:lang w:val="en-US"/>
+        </w:rPr>
+      </w:pPr>
+      <w:r>
+        <w:rPr>
+          <w:lang w:val="en-US"/>
+        </w:rPr>
+        <w:pict>
+          <v:shape id="_x0000_i1035" type="#_x0000_t75" style="width:297.2pt;height:197.55pt">
+            <v:imagedata r:id="rId37" o:title="hasilRamal"/>
+          </v:shape>
+        </w:pict>
+      </w:r>
+    </w:p>
+    <w:p>
+      <w:pPr>
+        <w:jc w:val="center"/>
+        <w:rPr>
+          <w:lang w:val="en-US"/>
+        </w:rPr>
         <w:sectPr>
-          <w:headerReference w:type="default" r:id="rId29"/>
-          <w:footerReference w:type="default" r:id="rId30"/>
+          <w:headerReference w:type="default" r:id="rId38"/>
+          <w:footerReference w:type="default" r:id="rId39"/>
           <w:pgSz w:w="11906" w:h="16838"/>
           <w:pgMar w:top="2268" w:right="1701" w:bottom="1701" w:left="2268" w:header="709" w:footer="709" w:gutter="0"/>
           <w:cols w:space="708"/>
           <w:docGrid w:linePitch="360"/>
         </w:sectPr>
       </w:pPr>
+      <w:r>
+        <w:rPr>
+          <w:lang w:val="en-US"/>
+        </w:rPr>
+        <w:t>Gambar</w:t>
+      </w:r>
+      <w:bookmarkStart w:id="62" w:name="_GoBack"/>
+      <w:bookmarkEnd w:id="62"/>
     </w:p>
     <w:p>
       <w:pPr>
@@ -31093,7 +31980,7 @@
           <w:rPr>
             <w:noProof/>
           </w:rPr>
-          <w:t>33</w:t>
+          <w:t>36</w:t>
         </w:r>
         <w:r>
           <w:rPr>
@@ -32286,6 +33173,95 @@
     </w:lvl>
   </w:abstractNum>
   <w:abstractNum w:abstractNumId="13">
+    <w:nsid w:val="38F4363B"/>
+    <w:multiLevelType w:val="hybridMultilevel"/>
+    <w:tmpl w:val="86583CBA"/>
+    <w:lvl w:ilvl="0" w:tplc="323210EC">
+      <w:start w:val="1"/>
+      <w:numFmt w:val="decimal"/>
+      <w:lvlText w:val="%1)"/>
+      <w:lvlJc w:val="left"/>
+      <w:pPr>
+        <w:ind w:left="1287" w:hanging="360"/>
+      </w:pPr>
+      <w:rPr>
+        <w:rFonts w:hint="default"/>
+      </w:rPr>
+    </w:lvl>
+    <w:lvl w:ilvl="1" w:tplc="04090019" w:tentative="1">
+      <w:start w:val="1"/>
+      <w:numFmt w:val="lowerLetter"/>
+      <w:lvlText w:val="%2."/>
+      <w:lvlJc w:val="left"/>
+      <w:pPr>
+        <w:ind w:left="1440" w:hanging="360"/>
+      </w:pPr>
+    </w:lvl>
+    <w:lvl w:ilvl="2" w:tplc="0409001B" w:tentative="1">
+      <w:start w:val="1"/>
+      <w:numFmt w:val="lowerRoman"/>
+      <w:lvlText w:val="%3."/>
+      <w:lvlJc w:val="right"/>
+      <w:pPr>
+        <w:ind w:left="2160" w:hanging="180"/>
+      </w:pPr>
+    </w:lvl>
+    <w:lvl w:ilvl="3" w:tplc="0409000F" w:tentative="1">
+      <w:start w:val="1"/>
+      <w:numFmt w:val="decimal"/>
+      <w:lvlText w:val="%4."/>
+      <w:lvlJc w:val="left"/>
+      <w:pPr>
+        <w:ind w:left="2880" w:hanging="360"/>
+      </w:pPr>
+    </w:lvl>
+    <w:lvl w:ilvl="4" w:tplc="04090019" w:tentative="1">
+      <w:start w:val="1"/>
+      <w:numFmt w:val="lowerLetter"/>
+      <w:lvlText w:val="%5."/>
+      <w:lvlJc w:val="left"/>
+      <w:pPr>
+        <w:ind w:left="3600" w:hanging="360"/>
+      </w:pPr>
+    </w:lvl>
+    <w:lvl w:ilvl="5" w:tplc="0409001B" w:tentative="1">
+      <w:start w:val="1"/>
+      <w:numFmt w:val="lowerRoman"/>
+      <w:lvlText w:val="%6."/>
+      <w:lvlJc w:val="right"/>
+      <w:pPr>
+        <w:ind w:left="4320" w:hanging="180"/>
+      </w:pPr>
+    </w:lvl>
+    <w:lvl w:ilvl="6" w:tplc="0409000F" w:tentative="1">
+      <w:start w:val="1"/>
+      <w:numFmt w:val="decimal"/>
+      <w:lvlText w:val="%7."/>
+      <w:lvlJc w:val="left"/>
+      <w:pPr>
+        <w:ind w:left="5040" w:hanging="360"/>
+      </w:pPr>
+    </w:lvl>
+    <w:lvl w:ilvl="7" w:tplc="04090019" w:tentative="1">
+      <w:start w:val="1"/>
+      <w:numFmt w:val="lowerLetter"/>
+      <w:lvlText w:val="%8."/>
+      <w:lvlJc w:val="left"/>
+      <w:pPr>
+        <w:ind w:left="5760" w:hanging="360"/>
+      </w:pPr>
+    </w:lvl>
+    <w:lvl w:ilvl="8" w:tplc="0409001B" w:tentative="1">
+      <w:start w:val="1"/>
+      <w:numFmt w:val="lowerRoman"/>
+      <w:lvlText w:val="%9."/>
+      <w:lvlJc w:val="right"/>
+      <w:pPr>
+        <w:ind w:left="6480" w:hanging="180"/>
+      </w:pPr>
+    </w:lvl>
+  </w:abstractNum>
+  <w:abstractNum w:abstractNumId="14">
     <w:nsid w:val="3F6D736B"/>
     <w:multiLevelType w:val="multilevel"/>
     <w:tmpl w:val="0421001D"/>
@@ -32376,7 +33352,7 @@
       </w:pPr>
     </w:lvl>
   </w:abstractNum>
-  <w:abstractNum w:abstractNumId="14">
+  <w:abstractNum w:abstractNumId="15">
     <w:nsid w:val="42AF64F3"/>
     <w:multiLevelType w:val="multilevel"/>
     <w:tmpl w:val="FFD2D2F0"/>
@@ -32489,7 +33465,7 @@
       </w:rPr>
     </w:lvl>
   </w:abstractNum>
-  <w:abstractNum w:abstractNumId="15">
+  <w:abstractNum w:abstractNumId="16">
     <w:nsid w:val="45AA5875"/>
     <w:multiLevelType w:val="hybridMultilevel"/>
     <w:tmpl w:val="7A242524"/>
@@ -32578,7 +33554,7 @@
       </w:pPr>
     </w:lvl>
   </w:abstractNum>
-  <w:abstractNum w:abstractNumId="16">
+  <w:abstractNum w:abstractNumId="17">
     <w:nsid w:val="4C7609E3"/>
     <w:multiLevelType w:val="hybridMultilevel"/>
     <w:tmpl w:val="A5543A96"/>
@@ -32667,7 +33643,7 @@
       </w:pPr>
     </w:lvl>
   </w:abstractNum>
-  <w:abstractNum w:abstractNumId="17">
+  <w:abstractNum w:abstractNumId="18">
     <w:nsid w:val="4FC62903"/>
     <w:multiLevelType w:val="hybridMultilevel"/>
     <w:tmpl w:val="10B66336"/>
@@ -32753,7 +33729,7 @@
       </w:pPr>
     </w:lvl>
   </w:abstractNum>
-  <w:abstractNum w:abstractNumId="18">
+  <w:abstractNum w:abstractNumId="19">
     <w:nsid w:val="50186903"/>
     <w:multiLevelType w:val="hybridMultilevel"/>
     <w:tmpl w:val="EBDE3738"/>
@@ -32842,7 +33818,7 @@
       </w:pPr>
     </w:lvl>
   </w:abstractNum>
-  <w:abstractNum w:abstractNumId="19">
+  <w:abstractNum w:abstractNumId="20">
     <w:nsid w:val="535935DA"/>
     <w:multiLevelType w:val="hybridMultilevel"/>
     <w:tmpl w:val="100849AC"/>
@@ -32931,7 +33907,7 @@
       </w:pPr>
     </w:lvl>
   </w:abstractNum>
-  <w:abstractNum w:abstractNumId="20">
+  <w:abstractNum w:abstractNumId="21">
     <w:nsid w:val="53977D63"/>
     <w:multiLevelType w:val="hybridMultilevel"/>
     <w:tmpl w:val="295CF56A"/>
@@ -33020,7 +33996,7 @@
       </w:pPr>
     </w:lvl>
   </w:abstractNum>
-  <w:abstractNum w:abstractNumId="21">
+  <w:abstractNum w:abstractNumId="22">
     <w:nsid w:val="55A5639B"/>
     <w:multiLevelType w:val="hybridMultilevel"/>
     <w:tmpl w:val="D674AE98"/>
@@ -33106,7 +34082,7 @@
       </w:pPr>
     </w:lvl>
   </w:abstractNum>
-  <w:abstractNum w:abstractNumId="22">
+  <w:abstractNum w:abstractNumId="23">
     <w:nsid w:val="561E74B7"/>
     <w:multiLevelType w:val="hybridMultilevel"/>
     <w:tmpl w:val="9FFC2F2C"/>
@@ -33195,7 +34171,7 @@
       </w:pPr>
     </w:lvl>
   </w:abstractNum>
-  <w:abstractNum w:abstractNumId="23">
+  <w:abstractNum w:abstractNumId="24">
     <w:nsid w:val="5B7B56D6"/>
     <w:multiLevelType w:val="multilevel"/>
     <w:tmpl w:val="15B2B890"/>
@@ -33282,7 +34258,7 @@
       </w:pPr>
     </w:lvl>
   </w:abstractNum>
-  <w:abstractNum w:abstractNumId="24">
+  <w:abstractNum w:abstractNumId="25">
     <w:nsid w:val="5BA03FB0"/>
     <w:multiLevelType w:val="hybridMultilevel"/>
     <w:tmpl w:val="23E43B9E"/>
@@ -33371,7 +34347,7 @@
       </w:pPr>
     </w:lvl>
   </w:abstractNum>
-  <w:abstractNum w:abstractNumId="25">
+  <w:abstractNum w:abstractNumId="26">
     <w:nsid w:val="5CCE17F9"/>
     <w:multiLevelType w:val="hybridMultilevel"/>
     <w:tmpl w:val="C4EC3C4E"/>
@@ -33457,7 +34433,7 @@
       </w:pPr>
     </w:lvl>
   </w:abstractNum>
-  <w:abstractNum w:abstractNumId="26">
+  <w:abstractNum w:abstractNumId="27">
     <w:nsid w:val="61181FEF"/>
     <w:multiLevelType w:val="hybridMultilevel"/>
     <w:tmpl w:val="2A322BAC"/>
@@ -33546,7 +34522,7 @@
       </w:pPr>
     </w:lvl>
   </w:abstractNum>
-  <w:abstractNum w:abstractNumId="27">
+  <w:abstractNum w:abstractNumId="28">
     <w:nsid w:val="63A04D5E"/>
     <w:multiLevelType w:val="hybridMultilevel"/>
     <w:tmpl w:val="9986301A"/>
@@ -33632,7 +34608,7 @@
       </w:pPr>
     </w:lvl>
   </w:abstractNum>
-  <w:abstractNum w:abstractNumId="28">
+  <w:abstractNum w:abstractNumId="29">
     <w:nsid w:val="67F27349"/>
     <w:multiLevelType w:val="hybridMultilevel"/>
     <w:tmpl w:val="C8645FC8"/>
@@ -33718,7 +34694,7 @@
       </w:pPr>
     </w:lvl>
   </w:abstractNum>
-  <w:abstractNum w:abstractNumId="29">
+  <w:abstractNum w:abstractNumId="30">
     <w:nsid w:val="70746F27"/>
     <w:multiLevelType w:val="hybridMultilevel"/>
     <w:tmpl w:val="4060059E"/>
@@ -33807,7 +34783,7 @@
       </w:pPr>
     </w:lvl>
   </w:abstractNum>
-  <w:abstractNum w:abstractNumId="30">
+  <w:abstractNum w:abstractNumId="31">
     <w:nsid w:val="73A8465E"/>
     <w:multiLevelType w:val="multilevel"/>
     <w:tmpl w:val="0421001D"/>
@@ -33898,7 +34874,7 @@
       </w:pPr>
     </w:lvl>
   </w:abstractNum>
-  <w:abstractNum w:abstractNumId="31">
+  <w:abstractNum w:abstractNumId="32">
     <w:nsid w:val="7669719F"/>
     <w:multiLevelType w:val="hybridMultilevel"/>
     <w:tmpl w:val="709EB78A"/>
@@ -33987,7 +34963,7 @@
       </w:pPr>
     </w:lvl>
   </w:abstractNum>
-  <w:abstractNum w:abstractNumId="32">
+  <w:abstractNum w:abstractNumId="33">
     <w:nsid w:val="786F112E"/>
     <w:multiLevelType w:val="hybridMultilevel"/>
     <w:tmpl w:val="2E9C6FA0"/>
@@ -34076,7 +35052,7 @@
       </w:pPr>
     </w:lvl>
   </w:abstractNum>
-  <w:abstractNum w:abstractNumId="33">
+  <w:abstractNum w:abstractNumId="34">
     <w:nsid w:val="78D73310"/>
     <w:multiLevelType w:val="hybridMultilevel"/>
     <w:tmpl w:val="90AA415C"/>
@@ -34162,10 +35138,10 @@
       </w:pPr>
     </w:lvl>
   </w:abstractNum>
-  <w:abstractNum w:abstractNumId="34">
+  <w:abstractNum w:abstractNumId="35">
     <w:nsid w:val="7A23669D"/>
     <w:multiLevelType w:val="hybridMultilevel"/>
-    <w:tmpl w:val="C2E8BE06"/>
+    <w:tmpl w:val="A922FD8C"/>
     <w:lvl w:ilvl="0" w:tplc="04090011">
       <w:start w:val="1"/>
       <w:numFmt w:val="decimal"/>
@@ -34248,7 +35224,7 @@
       </w:pPr>
     </w:lvl>
   </w:abstractNum>
-  <w:abstractNum w:abstractNumId="35">
+  <w:abstractNum w:abstractNumId="36">
     <w:nsid w:val="7A352103"/>
     <w:multiLevelType w:val="hybridMultilevel"/>
     <w:tmpl w:val="D8E4350A"/>
@@ -34334,7 +35310,7 @@
       </w:pPr>
     </w:lvl>
   </w:abstractNum>
-  <w:abstractNum w:abstractNumId="36">
+  <w:abstractNum w:abstractNumId="37">
     <w:nsid w:val="7E432D22"/>
     <w:multiLevelType w:val="hybridMultilevel"/>
     <w:tmpl w:val="48FC7A20"/>
@@ -34424,43 +35400,43 @@
     <w:abstractNumId w:val="11"/>
   </w:num>
   <w:num w:numId="2">
-    <w:abstractNumId w:val="23"/>
+    <w:abstractNumId w:val="24"/>
   </w:num>
   <w:num w:numId="3">
-    <w:abstractNumId w:val="30"/>
+    <w:abstractNumId w:val="31"/>
   </w:num>
   <w:num w:numId="4">
     <w:abstractNumId w:val="0"/>
   </w:num>
   <w:num w:numId="5">
-    <w:abstractNumId w:val="21"/>
+    <w:abstractNumId w:val="22"/>
   </w:num>
   <w:num w:numId="6">
     <w:abstractNumId w:val="6"/>
   </w:num>
   <w:num w:numId="7">
-    <w:abstractNumId w:val="13"/>
+    <w:abstractNumId w:val="14"/>
   </w:num>
   <w:num w:numId="8">
-    <w:abstractNumId w:val="33"/>
+    <w:abstractNumId w:val="34"/>
   </w:num>
   <w:num w:numId="9">
     <w:abstractNumId w:val="3"/>
   </w:num>
   <w:num w:numId="10">
-    <w:abstractNumId w:val="29"/>
+    <w:abstractNumId w:val="30"/>
   </w:num>
   <w:num w:numId="11">
-    <w:abstractNumId w:val="18"/>
+    <w:abstractNumId w:val="19"/>
   </w:num>
   <w:num w:numId="12">
     <w:abstractNumId w:val="1"/>
   </w:num>
   <w:num w:numId="13">
-    <w:abstractNumId w:val="31"/>
+    <w:abstractNumId w:val="32"/>
   </w:num>
   <w:num w:numId="14">
-    <w:abstractNumId w:val="36"/>
+    <w:abstractNumId w:val="37"/>
   </w:num>
   <w:num w:numId="15">
     <w:abstractNumId w:val="10"/>
@@ -34469,58 +35445,58 @@
     <w:abstractNumId w:val="5"/>
   </w:num>
   <w:num w:numId="17">
-    <w:abstractNumId w:val="15"/>
+    <w:abstractNumId w:val="16"/>
   </w:num>
   <w:num w:numId="18">
-    <w:abstractNumId w:val="16"/>
+    <w:abstractNumId w:val="17"/>
   </w:num>
   <w:num w:numId="19">
-    <w:abstractNumId w:val="32"/>
+    <w:abstractNumId w:val="33"/>
   </w:num>
   <w:num w:numId="20">
-    <w:abstractNumId w:val="27"/>
+    <w:abstractNumId w:val="28"/>
   </w:num>
   <w:num w:numId="21">
     <w:abstractNumId w:val="12"/>
   </w:num>
   <w:num w:numId="22">
-    <w:abstractNumId w:val="19"/>
+    <w:abstractNumId w:val="20"/>
   </w:num>
   <w:num w:numId="23">
-    <w:abstractNumId w:val="26"/>
+    <w:abstractNumId w:val="27"/>
   </w:num>
   <w:num w:numId="24">
-    <w:abstractNumId w:val="20"/>
+    <w:abstractNumId w:val="21"/>
   </w:num>
   <w:num w:numId="25">
-    <w:abstractNumId w:val="28"/>
+    <w:abstractNumId w:val="29"/>
   </w:num>
   <w:num w:numId="26">
     <w:abstractNumId w:val="2"/>
   </w:num>
   <w:num w:numId="27">
-    <w:abstractNumId w:val="25"/>
+    <w:abstractNumId w:val="26"/>
   </w:num>
   <w:num w:numId="28">
-    <w:abstractNumId w:val="17"/>
+    <w:abstractNumId w:val="18"/>
   </w:num>
   <w:num w:numId="29">
     <w:abstractNumId w:val="8"/>
   </w:num>
   <w:num w:numId="30">
-    <w:abstractNumId w:val="14"/>
+    <w:abstractNumId w:val="15"/>
   </w:num>
   <w:num w:numId="31">
-    <w:abstractNumId w:val="24"/>
+    <w:abstractNumId w:val="25"/>
   </w:num>
   <w:num w:numId="32">
     <w:abstractNumId w:val="4"/>
   </w:num>
   <w:num w:numId="33">
-    <w:abstractNumId w:val="22"/>
+    <w:abstractNumId w:val="23"/>
   </w:num>
   <w:num w:numId="34">
-    <w:abstractNumId w:val="35"/>
+    <w:abstractNumId w:val="36"/>
   </w:num>
   <w:num w:numId="35">
     <w:abstractNumId w:val="7"/>
@@ -34529,7 +35505,10 @@
     <w:abstractNumId w:val="9"/>
   </w:num>
   <w:num w:numId="37">
-    <w:abstractNumId w:val="34"/>
+    <w:abstractNumId w:val="35"/>
+  </w:num>
+  <w:num w:numId="38">
+    <w:abstractNumId w:val="13"/>
   </w:num>
   <w:numIdMacAtCleanup w:val="35"/>
 </w:numbering>
@@ -36899,7 +37878,7 @@
 </file>
 
 <file path=customXml/itemProps1.xml><?xml version="1.0" encoding="utf-8"?>
-<ds:datastoreItem xmlns:ds="http://schemas.openxmlformats.org/officeDocument/2006/customXml" ds:itemID="{E156751E-8983-4294-9C60-7645E14E698A}">
+<ds:datastoreItem xmlns:ds="http://schemas.openxmlformats.org/officeDocument/2006/customXml" ds:itemID="{626ABBE0-D9AE-44E4-8AE1-2911CD3612C1}">
   <ds:schemaRefs>
     <ds:schemaRef ds:uri="http://schemas.openxmlformats.org/officeDocument/2006/bibliography"/>
   </ds:schemaRefs>

</xml_diff>

<commit_message>
Update Proposal Lembar Adjie BAB 41.docx
</commit_message>
<xml_diff>
--- a/Tugas/Proposal Lembar Adjie BAB 41.docx
+++ b/Tugas/Proposal Lembar Adjie BAB 41.docx
@@ -9630,27 +9630,14 @@
       <w:r>
         <w:t xml:space="preserve">Gambar 2. </w:t>
       </w:r>
-      <w:r>
-        <w:fldChar w:fldCharType="begin"/>
-      </w:r>
-      <w:r>
-        <w:instrText xml:space="preserve"> SEQ Gambar_2. \* ARABIC </w:instrText>
-      </w:r>
-      <w:r>
-        <w:fldChar w:fldCharType="separate"/>
-      </w:r>
-      <w:r>
-        <w:rPr>
-          <w:noProof/>
-        </w:rPr>
-        <w:t>1</w:t>
-      </w:r>
-      <w:r>
-        <w:rPr>
-          <w:noProof/>
-        </w:rPr>
-        <w:fldChar w:fldCharType="end"/>
-      </w:r>
+      <w:fldSimple w:instr=" SEQ Gambar_2. \* ARABIC ">
+        <w:r>
+          <w:rPr>
+            <w:noProof/>
+          </w:rPr>
+          <w:t>1</w:t>
+        </w:r>
+      </w:fldSimple>
       <w:r>
         <w:rPr>
           <w:lang w:val="en-US"/>
@@ -10729,27 +10716,14 @@
       <w:r>
         <w:t xml:space="preserve">Gambar 2. </w:t>
       </w:r>
-      <w:r>
-        <w:fldChar w:fldCharType="begin"/>
-      </w:r>
-      <w:r>
-        <w:instrText xml:space="preserve"> SEQ Gambar_2. \* ARABIC </w:instrText>
-      </w:r>
-      <w:r>
-        <w:fldChar w:fldCharType="separate"/>
-      </w:r>
-      <w:r>
-        <w:rPr>
-          <w:noProof/>
-        </w:rPr>
-        <w:t>2</w:t>
-      </w:r>
-      <w:r>
-        <w:rPr>
-          <w:noProof/>
-        </w:rPr>
-        <w:fldChar w:fldCharType="end"/>
-      </w:r>
+      <w:fldSimple w:instr=" SEQ Gambar_2. \* ARABIC ">
+        <w:r>
+          <w:rPr>
+            <w:noProof/>
+          </w:rPr>
+          <w:t>2</w:t>
+        </w:r>
+      </w:fldSimple>
       <w:r>
         <w:rPr>
           <w:lang w:val="en-US"/>
@@ -13860,27 +13834,14 @@
       <w:r>
         <w:t>Tabel 2.</w:t>
       </w:r>
-      <w:r>
-        <w:fldChar w:fldCharType="begin"/>
-      </w:r>
-      <w:r>
-        <w:instrText xml:space="preserve"> SEQ Tabel \* ARABIC \s 1 </w:instrText>
-      </w:r>
-      <w:r>
-        <w:fldChar w:fldCharType="separate"/>
-      </w:r>
-      <w:r>
-        <w:rPr>
-          <w:noProof/>
-        </w:rPr>
-        <w:t>1</w:t>
-      </w:r>
-      <w:r>
-        <w:rPr>
-          <w:noProof/>
-        </w:rPr>
-        <w:fldChar w:fldCharType="end"/>
-      </w:r>
+      <w:fldSimple w:instr=" SEQ Tabel \* ARABIC \s 1 ">
+        <w:r>
+          <w:rPr>
+            <w:noProof/>
+          </w:rPr>
+          <w:t>1</w:t>
+        </w:r>
+      </w:fldSimple>
       <w:r>
         <w:t xml:space="preserve"> </w:t>
       </w:r>
@@ -15875,30 +15836,14 @@
       <w:r>
         <w:t xml:space="preserve">Gambar 3. </w:t>
       </w:r>
-      <w:r>
-        <w:fldChar w:fldCharType="begin"/>
-      </w:r>
-      <w:r>
-        <w:instrText xml:space="preserve"> SEQ Gam</w:instrText>
-      </w:r>
-      <w:r>
-        <w:instrText xml:space="preserve">bar_3. \* ARABIC </w:instrText>
-      </w:r>
-      <w:r>
-        <w:fldChar w:fldCharType="separate"/>
-      </w:r>
-      <w:r>
-        <w:rPr>
-          <w:noProof/>
-        </w:rPr>
-        <w:t>1</w:t>
-      </w:r>
-      <w:r>
-        <w:rPr>
-          <w:noProof/>
-        </w:rPr>
-        <w:fldChar w:fldCharType="end"/>
-      </w:r>
+      <w:fldSimple w:instr=" SEQ Gambar_3. \* ARABIC ">
+        <w:r>
+          <w:rPr>
+            <w:noProof/>
+          </w:rPr>
+          <w:t>1</w:t>
+        </w:r>
+      </w:fldSimple>
       <w:r>
         <w:rPr>
           <w:lang w:val="en-US"/>
@@ -16822,27 +16767,14 @@
       <w:r>
         <w:t xml:space="preserve">Gambar 3. </w:t>
       </w:r>
-      <w:r>
-        <w:fldChar w:fldCharType="begin"/>
-      </w:r>
-      <w:r>
-        <w:instrText xml:space="preserve"> SEQ Gambar_3. \* ARABIC </w:instrText>
-      </w:r>
-      <w:r>
-        <w:fldChar w:fldCharType="separate"/>
-      </w:r>
-      <w:r>
-        <w:rPr>
-          <w:noProof/>
-        </w:rPr>
-        <w:t>2</w:t>
-      </w:r>
-      <w:r>
-        <w:rPr>
-          <w:noProof/>
-        </w:rPr>
-        <w:fldChar w:fldCharType="end"/>
-      </w:r>
+      <w:fldSimple w:instr=" SEQ Gambar_3. \* ARABIC ">
+        <w:r>
+          <w:rPr>
+            <w:noProof/>
+          </w:rPr>
+          <w:t>2</w:t>
+        </w:r>
+      </w:fldSimple>
       <w:r>
         <w:rPr>
           <w:lang w:val="en-US"/>
@@ -17527,27 +17459,14 @@
       <w:r>
         <w:t>Tabel 3.</w:t>
       </w:r>
-      <w:r>
-        <w:fldChar w:fldCharType="begin"/>
-      </w:r>
-      <w:r>
-        <w:instrText xml:space="preserve"> SEQ Tabel \* ARABIC \s 1 </w:instrText>
-      </w:r>
-      <w:r>
-        <w:fldChar w:fldCharType="separate"/>
-      </w:r>
-      <w:r>
-        <w:rPr>
-          <w:noProof/>
-        </w:rPr>
-        <w:t>1</w:t>
-      </w:r>
-      <w:r>
-        <w:rPr>
-          <w:noProof/>
-        </w:rPr>
-        <w:fldChar w:fldCharType="end"/>
-      </w:r>
+      <w:fldSimple w:instr=" SEQ Tabel \* ARABIC \s 1 ">
+        <w:r>
+          <w:rPr>
+            <w:noProof/>
+          </w:rPr>
+          <w:t>1</w:t>
+        </w:r>
+      </w:fldSimple>
       <w:r>
         <w:t xml:space="preserve"> Jadwal Kegiatan</w:t>
       </w:r>
@@ -19361,27 +19280,14 @@
       <w:r>
         <w:t xml:space="preserve">Gambar 3. </w:t>
       </w:r>
-      <w:r>
-        <w:fldChar w:fldCharType="begin"/>
-      </w:r>
-      <w:r>
-        <w:instrText xml:space="preserve"> SEQ Gambar_3. \* ARABIC </w:instrText>
-      </w:r>
-      <w:r>
-        <w:fldChar w:fldCharType="separate"/>
-      </w:r>
-      <w:r>
-        <w:rPr>
-          <w:noProof/>
-        </w:rPr>
-        <w:t>3</w:t>
-      </w:r>
-      <w:r>
-        <w:rPr>
-          <w:noProof/>
-        </w:rPr>
-        <w:fldChar w:fldCharType="end"/>
-      </w:r>
+      <w:fldSimple w:instr=" SEQ Gambar_3. \* ARABIC ">
+        <w:r>
+          <w:rPr>
+            <w:noProof/>
+          </w:rPr>
+          <w:t>3</w:t>
+        </w:r>
+      </w:fldSimple>
       <w:r>
         <w:rPr>
           <w:lang w:val="en-US"/>
@@ -30565,9 +30471,825 @@
         <w:rPr>
           <w:lang w:val="en-US"/>
         </w:rPr>
+      </w:pPr>
+      <w:r>
+        <w:rPr>
+          <w:lang w:val="en-US"/>
+        </w:rPr>
+        <w:t>Gambar</w:t>
+      </w:r>
+    </w:p>
+    <w:p>
+      <w:pPr>
+        <w:pStyle w:val="Style3"/>
+        <w:numPr>
+          <w:ilvl w:val="0"/>
+          <w:numId w:val="33"/>
+        </w:numPr>
+        <w:ind w:left="567" w:hanging="567"/>
+        <w:rPr>
+          <w:lang w:val="en-US"/>
+        </w:rPr>
+      </w:pPr>
+      <w:r>
+        <w:rPr>
+          <w:lang w:val="en-US"/>
+        </w:rPr>
+        <w:t>Implementasi</w:t>
+      </w:r>
+    </w:p>
+    <w:p>
+      <w:pPr>
+        <w:pStyle w:val="Style3"/>
+        <w:numPr>
+          <w:ilvl w:val="0"/>
+          <w:numId w:val="39"/>
+        </w:numPr>
+        <w:ind w:left="567" w:hanging="567"/>
+        <w:rPr>
+          <w:lang w:val="en-US"/>
+        </w:rPr>
+      </w:pPr>
+      <w:r>
+        <w:rPr>
+          <w:lang w:val="en-US"/>
+        </w:rPr>
+        <w:t>Halaman login</w:t>
+      </w:r>
+    </w:p>
+    <w:p>
+      <w:pPr>
+        <w:ind w:firstLine="567"/>
+        <w:rPr>
+          <w:lang w:val="en-US"/>
+        </w:rPr>
+      </w:pPr>
+      <w:proofErr w:type="gramStart"/>
+      <w:r>
+        <w:rPr>
+          <w:lang w:val="en-US"/>
+        </w:rPr>
+        <w:t>Pada halaman login admin harus memasukkan username dan password yang sudah terdaftar.</w:t>
+      </w:r>
+      <w:proofErr w:type="gramEnd"/>
+      <w:r>
+        <w:rPr>
+          <w:lang w:val="en-US"/>
+        </w:rPr>
+        <w:t xml:space="preserve"> Jika username dan password tidak sesuai dengan data yang disimpan di database, maka </w:t>
+      </w:r>
+      <w:proofErr w:type="gramStart"/>
+      <w:r>
+        <w:rPr>
+          <w:lang w:val="en-US"/>
+        </w:rPr>
+        <w:t>akan</w:t>
+      </w:r>
+      <w:proofErr w:type="gramEnd"/>
+      <w:r>
+        <w:rPr>
+          <w:lang w:val="en-US"/>
+        </w:rPr>
+        <w:t xml:space="preserve"> dikembalikan ke halaman login dan menampilkan notifikasi gagal login. Halaman login dapat dilihat pada </w:t>
+      </w:r>
+      <w:proofErr w:type="gramStart"/>
+      <w:r>
+        <w:rPr>
+          <w:lang w:val="en-US"/>
+        </w:rPr>
+        <w:t>gambar .</w:t>
+      </w:r>
+      <w:proofErr w:type="gramEnd"/>
+    </w:p>
+    <w:p>
+      <w:pPr>
+        <w:jc w:val="center"/>
+        <w:rPr>
+          <w:lang w:val="en-US"/>
+        </w:rPr>
+      </w:pPr>
+      <w:r>
+        <w:rPr>
+          <w:lang w:val="en-US"/>
+        </w:rPr>
+        <w:lastRenderedPageBreak/>
+        <w:pict>
+          <v:shape id="_x0000_i1036" type="#_x0000_t75" style="width:283.95pt;height:152.65pt">
+            <v:imagedata r:id="rId38" o:title="login"/>
+          </v:shape>
+        </w:pict>
+      </w:r>
+    </w:p>
+    <w:p>
+      <w:pPr>
+        <w:jc w:val="center"/>
+        <w:rPr>
+          <w:lang w:val="en-US"/>
+        </w:rPr>
+      </w:pPr>
+      <w:r>
+        <w:rPr>
+          <w:lang w:val="en-US"/>
+        </w:rPr>
+        <w:t>Gambar</w:t>
+      </w:r>
+    </w:p>
+    <w:p>
+      <w:pPr>
+        <w:pStyle w:val="Style3"/>
+        <w:numPr>
+          <w:ilvl w:val="0"/>
+          <w:numId w:val="39"/>
+        </w:numPr>
+        <w:ind w:left="567" w:hanging="567"/>
+        <w:rPr>
+          <w:lang w:val="en-US"/>
+        </w:rPr>
+      </w:pPr>
+      <w:r>
+        <w:rPr>
+          <w:lang w:val="en-US"/>
+        </w:rPr>
+        <w:t>Halaman Dashboard</w:t>
+      </w:r>
+    </w:p>
+    <w:p>
+      <w:pPr>
+        <w:ind w:firstLine="567"/>
+        <w:rPr>
+          <w:lang w:val="en-US"/>
+        </w:rPr>
+      </w:pPr>
+      <w:proofErr w:type="gramStart"/>
+      <w:r>
+        <w:rPr>
+          <w:lang w:val="en-US"/>
+        </w:rPr>
+        <w:t>Pada halaman dashboard admin mendapatkan informasi tentang statistik keseluruhan yaitu jumlah produk, produk yang paling sering terjual dan banyaknya bulan yang diramal.</w:t>
+      </w:r>
+      <w:proofErr w:type="gramEnd"/>
+      <w:r>
+        <w:rPr>
+          <w:lang w:val="en-US"/>
+        </w:rPr>
+        <w:t xml:space="preserve"> </w:t>
+      </w:r>
+      <w:proofErr w:type="gramStart"/>
+      <w:r>
+        <w:rPr>
+          <w:lang w:val="en-US"/>
+        </w:rPr>
+        <w:t>Halaman dashboard dapat dilihat pada gambar.</w:t>
+      </w:r>
+      <w:proofErr w:type="gramEnd"/>
+    </w:p>
+    <w:p>
+      <w:pPr>
+        <w:jc w:val="center"/>
+        <w:rPr>
+          <w:lang w:val="en-US"/>
+        </w:rPr>
+      </w:pPr>
+      <w:r>
+        <w:rPr>
+          <w:noProof/>
+          <w:lang w:val="en-US"/>
+        </w:rPr>
+        <w:drawing>
+          <wp:inline distT="0" distB="0" distL="0" distR="0">
+            <wp:extent cx="4396435" cy="2381097"/>
+            <wp:effectExtent l="0" t="0" r="4445" b="635"/>
+            <wp:docPr id="11" name="Picture 11" descr="C:\xampp\htdocs\peramalan\Tugas\Tampilan website\dashboard.PNG"/>
+            <wp:cNvGraphicFramePr>
+              <a:graphicFrameLocks xmlns:a="http://schemas.openxmlformats.org/drawingml/2006/main" noChangeAspect="1"/>
+            </wp:cNvGraphicFramePr>
+            <a:graphic xmlns:a="http://schemas.openxmlformats.org/drawingml/2006/main">
+              <a:graphicData uri="http://schemas.openxmlformats.org/drawingml/2006/picture">
+                <pic:pic xmlns:pic="http://schemas.openxmlformats.org/drawingml/2006/picture">
+                  <pic:nvPicPr>
+                    <pic:cNvPr id="0" name="Picture 15" descr="C:\xampp\htdocs\peramalan\Tugas\Tampilan website\dashboard.PNG"/>
+                    <pic:cNvPicPr>
+                      <a:picLocks noChangeAspect="1" noChangeArrowheads="1"/>
+                    </pic:cNvPicPr>
+                  </pic:nvPicPr>
+                  <pic:blipFill>
+                    <a:blip r:embed="rId39" cstate="print">
+                      <a:extLst>
+                        <a:ext uri="{28A0092B-C50C-407E-A947-70E740481C1C}">
+                          <a14:useLocalDpi xmlns:a14="http://schemas.microsoft.com/office/drawing/2010/main" val="0"/>
+                        </a:ext>
+                      </a:extLst>
+                    </a:blip>
+                    <a:srcRect/>
+                    <a:stretch>
+                      <a:fillRect/>
+                    </a:stretch>
+                  </pic:blipFill>
+                  <pic:spPr bwMode="auto">
+                    <a:xfrm>
+                      <a:off x="0" y="0"/>
+                      <a:ext cx="4398170" cy="2382037"/>
+                    </a:xfrm>
+                    <a:prstGeom prst="rect">
+                      <a:avLst/>
+                    </a:prstGeom>
+                    <a:noFill/>
+                    <a:ln>
+                      <a:noFill/>
+                    </a:ln>
+                  </pic:spPr>
+                </pic:pic>
+              </a:graphicData>
+            </a:graphic>
+          </wp:inline>
+        </w:drawing>
+      </w:r>
+    </w:p>
+    <w:p>
+      <w:pPr>
+        <w:jc w:val="center"/>
+        <w:rPr>
+          <w:lang w:val="en-US"/>
+        </w:rPr>
+      </w:pPr>
+      <w:r>
+        <w:rPr>
+          <w:lang w:val="en-US"/>
+        </w:rPr>
+        <w:t>Gambar</w:t>
+      </w:r>
+    </w:p>
+    <w:p>
+      <w:pPr>
+        <w:pStyle w:val="Style3"/>
+        <w:numPr>
+          <w:ilvl w:val="0"/>
+          <w:numId w:val="39"/>
+        </w:numPr>
+        <w:ind w:left="567" w:hanging="567"/>
+        <w:rPr>
+          <w:lang w:val="en-US"/>
+        </w:rPr>
+      </w:pPr>
+      <w:r>
+        <w:rPr>
+          <w:lang w:val="en-US"/>
+        </w:rPr>
+        <w:t>Halaman Produk</w:t>
+      </w:r>
+    </w:p>
+    <w:p>
+      <w:pPr>
+        <w:ind w:firstLine="567"/>
+        <w:rPr>
+          <w:lang w:val="en-US"/>
+        </w:rPr>
+      </w:pPr>
+      <w:r>
+        <w:rPr>
+          <w:lang w:val="en-US"/>
+        </w:rPr>
+        <w:t xml:space="preserve">Pada halaman </w:t>
+      </w:r>
+      <w:proofErr w:type="gramStart"/>
+      <w:r>
+        <w:rPr>
+          <w:lang w:val="en-US"/>
+        </w:rPr>
+        <w:t>produk</w:t>
+      </w:r>
+      <w:r>
+        <w:rPr>
+          <w:lang w:val="en-US"/>
+        </w:rPr>
+        <w:t xml:space="preserve"> ,</w:t>
+      </w:r>
+      <w:proofErr w:type="gramEnd"/>
+      <w:r>
+        <w:rPr>
+          <w:lang w:val="en-US"/>
+        </w:rPr>
+        <w:t xml:space="preserve"> admin dapat mengelolah data produk meliputi melihat keseluruhan produk yang dijual, menambah produk baru, mengubah data produk yang sudah pernah disimpan, dan menghapus data produk. </w:t>
+      </w:r>
+      <w:proofErr w:type="gramStart"/>
+      <w:r>
+        <w:rPr>
+          <w:lang w:val="en-US"/>
+        </w:rPr>
+        <w:t xml:space="preserve">Untuk menambah, mengubah dan menghapus menggunakan modal dengan tujuan agar admin nyaman dengan tampilan </w:t>
+      </w:r>
+      <w:r>
+        <w:rPr>
+          <w:i/>
+          <w:lang w:val="en-US"/>
+        </w:rPr>
+        <w:t>website</w:t>
+      </w:r>
+      <w:r>
+        <w:rPr>
+          <w:lang w:val="en-US"/>
+        </w:rPr>
+        <w:t>.</w:t>
+      </w:r>
+      <w:proofErr w:type="gramEnd"/>
+      <w:r>
+        <w:rPr>
+          <w:lang w:val="en-US"/>
+        </w:rPr>
+        <w:t xml:space="preserve"> </w:t>
+      </w:r>
+      <w:proofErr w:type="gramStart"/>
+      <w:r>
+        <w:rPr>
+          <w:lang w:val="en-US"/>
+        </w:rPr>
+        <w:t>Halaman produk dapat dilihat pada Gambar.</w:t>
+      </w:r>
+      <w:proofErr w:type="gramEnd"/>
+    </w:p>
+    <w:p>
+      <w:pPr>
+        <w:jc w:val="center"/>
+        <w:rPr>
+          <w:lang w:val="en-US"/>
+        </w:rPr>
+      </w:pPr>
+      <w:r>
+        <w:rPr>
+          <w:lang w:val="en-US"/>
+        </w:rPr>
+        <w:lastRenderedPageBreak/>
+        <w:pict>
+          <v:shape id="_x0000_i1037" type="#_x0000_t75" style="width:344.45pt;height:185.45pt">
+            <v:imagedata r:id="rId40" o:title="produk"/>
+          </v:shape>
+        </w:pict>
+      </w:r>
+    </w:p>
+    <w:p>
+      <w:pPr>
+        <w:jc w:val="center"/>
+        <w:rPr>
+          <w:lang w:val="en-US"/>
+        </w:rPr>
+      </w:pPr>
+      <w:r>
+        <w:rPr>
+          <w:lang w:val="en-US"/>
+        </w:rPr>
+        <w:t>Gambar</w:t>
+      </w:r>
+    </w:p>
+    <w:p>
+      <w:pPr>
+        <w:pStyle w:val="Style3"/>
+        <w:numPr>
+          <w:ilvl w:val="0"/>
+          <w:numId w:val="39"/>
+        </w:numPr>
+        <w:ind w:left="567" w:hanging="567"/>
+        <w:rPr>
+          <w:lang w:val="en-US"/>
+        </w:rPr>
+      </w:pPr>
+      <w:r>
+        <w:rPr>
+          <w:lang w:val="en-US"/>
+        </w:rPr>
+        <w:t>Halaman Barang Masuk</w:t>
+      </w:r>
+    </w:p>
+    <w:p>
+      <w:pPr>
+        <w:ind w:firstLine="567"/>
+        <w:rPr>
+          <w:lang w:val="en-US"/>
+        </w:rPr>
+      </w:pPr>
+      <w:r>
+        <w:rPr>
+          <w:lang w:val="en-US"/>
+        </w:rPr>
+        <w:t xml:space="preserve">Pada halaman </w:t>
+      </w:r>
+      <w:r>
+        <w:rPr>
+          <w:lang w:val="en-US"/>
+        </w:rPr>
+        <w:t xml:space="preserve">barang </w:t>
+      </w:r>
+      <w:proofErr w:type="gramStart"/>
+      <w:r>
+        <w:rPr>
+          <w:lang w:val="en-US"/>
+        </w:rPr>
+        <w:t>masuk</w:t>
+      </w:r>
+      <w:r>
+        <w:rPr>
+          <w:lang w:val="en-US"/>
+        </w:rPr>
+        <w:t xml:space="preserve"> ,</w:t>
+      </w:r>
+      <w:proofErr w:type="gramEnd"/>
+      <w:r>
+        <w:rPr>
+          <w:lang w:val="en-US"/>
+        </w:rPr>
+        <w:t xml:space="preserve"> admin dapat mengelolah data </w:t>
+      </w:r>
+      <w:r>
+        <w:rPr>
+          <w:lang w:val="en-US"/>
+        </w:rPr>
+        <w:t>barang</w:t>
+      </w:r>
+      <w:r>
+        <w:rPr>
+          <w:lang w:val="en-US"/>
+        </w:rPr>
+        <w:t xml:space="preserve"> meliputi melihat keseluruhan </w:t>
+      </w:r>
+      <w:r>
+        <w:rPr>
+          <w:lang w:val="en-US"/>
+        </w:rPr>
+        <w:t xml:space="preserve">barang yang sudah </w:t>
+      </w:r>
+      <w:r>
+        <w:rPr>
+          <w:lang w:val="en-US"/>
+        </w:rPr>
+        <w:t>diambil</w:t>
+      </w:r>
+      <w:r>
+        <w:rPr>
+          <w:lang w:val="en-US"/>
+        </w:rPr>
+        <w:t xml:space="preserve">, menambah </w:t>
+      </w:r>
+      <w:r>
+        <w:rPr>
+          <w:lang w:val="en-US"/>
+        </w:rPr>
+        <w:t>transaksi</w:t>
+      </w:r>
+      <w:r>
+        <w:rPr>
+          <w:lang w:val="en-US"/>
+        </w:rPr>
+        <w:t xml:space="preserve"> baru, mengubah data </w:t>
+      </w:r>
+      <w:r>
+        <w:rPr>
+          <w:lang w:val="en-US"/>
+        </w:rPr>
+        <w:t>transaksi</w:t>
+      </w:r>
+      <w:r>
+        <w:rPr>
+          <w:lang w:val="en-US"/>
+        </w:rPr>
+        <w:t xml:space="preserve"> yang sudah pernah disimpan, dan menghapus data </w:t>
+      </w:r>
+      <w:r>
+        <w:rPr>
+          <w:lang w:val="en-US"/>
+        </w:rPr>
+        <w:t>transaksi</w:t>
+      </w:r>
+      <w:r>
+        <w:rPr>
+          <w:lang w:val="en-US"/>
+        </w:rPr>
+        <w:t xml:space="preserve">. </w:t>
+      </w:r>
+      <w:proofErr w:type="gramStart"/>
+      <w:r>
+        <w:rPr>
+          <w:lang w:val="en-US"/>
+        </w:rPr>
+        <w:t>Untuk menambah, mengubah dan menghapus menggunakan modal dengan tujuan agar admin nyaman dengan tampilan website.</w:t>
+      </w:r>
+      <w:proofErr w:type="gramEnd"/>
+      <w:r>
+        <w:rPr>
+          <w:lang w:val="en-US"/>
+        </w:rPr>
+        <w:t xml:space="preserve"> </w:t>
+      </w:r>
+      <w:proofErr w:type="gramStart"/>
+      <w:r>
+        <w:rPr>
+          <w:lang w:val="en-US"/>
+        </w:rPr>
+        <w:t>Pada awal halaman barang masuk, admin harus terlebih dahulu mencari data berdasarkan bulan dan tahun, tujuannya agar sorting data transaksi mudah untuk dibaca.</w:t>
+      </w:r>
+      <w:proofErr w:type="gramEnd"/>
+      <w:r>
+        <w:rPr>
+          <w:lang w:val="en-US"/>
+        </w:rPr>
+        <w:t xml:space="preserve"> </w:t>
+      </w:r>
+      <w:proofErr w:type="gramStart"/>
+      <w:r>
+        <w:rPr>
+          <w:lang w:val="en-US"/>
+        </w:rPr>
+        <w:t xml:space="preserve">Halaman </w:t>
+      </w:r>
+      <w:r>
+        <w:rPr>
+          <w:lang w:val="en-US"/>
+        </w:rPr>
+        <w:t>barang masuk dapat dilihat pada Gambar dan halaman rinci barang masuk dapat dilihat pada gambar.</w:t>
+      </w:r>
+      <w:proofErr w:type="gramEnd"/>
+    </w:p>
+    <w:p>
+      <w:pPr>
+        <w:jc w:val="center"/>
+        <w:rPr>
+          <w:lang w:val="en-US"/>
+        </w:rPr>
+      </w:pPr>
+      <w:r>
+        <w:rPr>
+          <w:lang w:val="en-US"/>
+        </w:rPr>
+        <w:pict>
+          <v:shape id="_x0000_i1038" type="#_x0000_t75" style="width:342.7pt;height:184.9pt">
+            <v:imagedata r:id="rId41" o:title="barangMasuk"/>
+          </v:shape>
+        </w:pict>
+      </w:r>
+    </w:p>
+    <w:p>
+      <w:pPr>
+        <w:jc w:val="center"/>
+        <w:rPr>
+          <w:lang w:val="en-US"/>
+        </w:rPr>
+      </w:pPr>
+      <w:r>
+        <w:rPr>
+          <w:lang w:val="en-US"/>
+        </w:rPr>
+        <w:t>Gambar</w:t>
+      </w:r>
+    </w:p>
+    <w:p>
+      <w:pPr>
+        <w:jc w:val="center"/>
+        <w:rPr>
+          <w:lang w:val="en-US"/>
+        </w:rPr>
+      </w:pPr>
+      <w:r>
+        <w:rPr>
+          <w:lang w:val="en-US"/>
+        </w:rPr>
+        <w:lastRenderedPageBreak/>
+        <w:pict>
+          <v:shape id="_x0000_i1039" type="#_x0000_t75" style="width:351.35pt;height:190.1pt">
+            <v:imagedata r:id="rId42" o:title="sortingBarangMasuk"/>
+          </v:shape>
+        </w:pict>
+      </w:r>
+    </w:p>
+    <w:p>
+      <w:pPr>
+        <w:jc w:val="center"/>
+        <w:rPr>
+          <w:lang w:val="en-US"/>
+        </w:rPr>
+      </w:pPr>
+      <w:r>
+        <w:rPr>
+          <w:lang w:val="en-US"/>
+        </w:rPr>
+        <w:t>Gambar</w:t>
+      </w:r>
+    </w:p>
+    <w:p>
+      <w:pPr>
+        <w:pStyle w:val="Style3"/>
+        <w:numPr>
+          <w:ilvl w:val="0"/>
+          <w:numId w:val="39"/>
+        </w:numPr>
+        <w:ind w:left="567" w:hanging="567"/>
+        <w:rPr>
+          <w:lang w:val="en-US"/>
+        </w:rPr>
+      </w:pPr>
+      <w:r>
+        <w:rPr>
+          <w:lang w:val="en-US"/>
+        </w:rPr>
+        <w:t>Halaman Peramalan</w:t>
+      </w:r>
+    </w:p>
+    <w:p>
+      <w:pPr>
+        <w:ind w:firstLine="567"/>
+        <w:rPr>
+          <w:lang w:val="en-US"/>
+        </w:rPr>
+      </w:pPr>
+      <w:r>
+        <w:rPr>
+          <w:lang w:val="en-US"/>
+        </w:rPr>
+        <w:t xml:space="preserve">Pada halaman </w:t>
+      </w:r>
+      <w:r>
+        <w:rPr>
+          <w:lang w:val="en-US"/>
+        </w:rPr>
+        <w:t>Peramalan</w:t>
+      </w:r>
+      <w:r>
+        <w:rPr>
+          <w:lang w:val="en-US"/>
+        </w:rPr>
+        <w:t>, admin dapat</w:t>
+      </w:r>
+      <w:r>
+        <w:rPr>
+          <w:lang w:val="en-US"/>
+        </w:rPr>
+        <w:t xml:space="preserve"> memilih produk yang </w:t>
+      </w:r>
+      <w:proofErr w:type="gramStart"/>
+      <w:r>
+        <w:rPr>
+          <w:lang w:val="en-US"/>
+        </w:rPr>
+        <w:t>akan</w:t>
+      </w:r>
+      <w:proofErr w:type="gramEnd"/>
+      <w:r>
+        <w:rPr>
+          <w:lang w:val="en-US"/>
+        </w:rPr>
+        <w:t xml:space="preserve"> diramal</w:t>
+      </w:r>
+      <w:r>
+        <w:rPr>
+          <w:lang w:val="en-US"/>
+        </w:rPr>
+        <w:t>.</w:t>
+      </w:r>
+      <w:r>
+        <w:rPr>
+          <w:lang w:val="en-US"/>
+        </w:rPr>
+        <w:t xml:space="preserve"> Pada awal halaman </w:t>
+      </w:r>
+      <w:r>
+        <w:rPr>
+          <w:lang w:val="en-US"/>
+        </w:rPr>
+        <w:t>peramalan</w:t>
+      </w:r>
+      <w:r>
+        <w:rPr>
+          <w:lang w:val="en-US"/>
+        </w:rPr>
+        <w:t xml:space="preserve">, admin </w:t>
+      </w:r>
+      <w:r>
+        <w:rPr>
+          <w:lang w:val="en-US"/>
+        </w:rPr>
+        <w:t>dapat</w:t>
+      </w:r>
+      <w:r>
+        <w:rPr>
+          <w:lang w:val="en-US"/>
+        </w:rPr>
+        <w:t xml:space="preserve"> mencari data berdasarkan </w:t>
+      </w:r>
+      <w:proofErr w:type="gramStart"/>
+      <w:r>
+        <w:rPr>
+          <w:lang w:val="en-US"/>
+        </w:rPr>
+        <w:t>nama</w:t>
+      </w:r>
+      <w:proofErr w:type="gramEnd"/>
+      <w:r>
+        <w:rPr>
+          <w:lang w:val="en-US"/>
+        </w:rPr>
+        <w:t xml:space="preserve"> produk</w:t>
+      </w:r>
+      <w:r>
+        <w:rPr>
+          <w:lang w:val="en-US"/>
+        </w:rPr>
+        <w:t xml:space="preserve">, </w:t>
+      </w:r>
+      <w:r>
+        <w:rPr>
+          <w:lang w:val="en-US"/>
+        </w:rPr>
+        <w:t>setelah itu halaman hasil peramalan ditampilkan sesuai dengan produk yang dipilih</w:t>
+      </w:r>
+      <w:r>
+        <w:rPr>
+          <w:lang w:val="en-US"/>
+        </w:rPr>
+        <w:t>.</w:t>
+      </w:r>
+      <w:r>
+        <w:rPr>
+          <w:lang w:val="en-US"/>
+        </w:rPr>
+        <w:t xml:space="preserve"> Hasilnya mencangkup </w:t>
+      </w:r>
+      <w:proofErr w:type="gramStart"/>
+      <w:r>
+        <w:rPr>
+          <w:lang w:val="en-US"/>
+        </w:rPr>
+        <w:t>nama</w:t>
+      </w:r>
+      <w:proofErr w:type="gramEnd"/>
+      <w:r>
+        <w:rPr>
+          <w:lang w:val="en-US"/>
+        </w:rPr>
+        <w:t xml:space="preserve"> produk, kesalahan persentase dan hasil ramalan untuk bulan berikutnya,</w:t>
+      </w:r>
+      <w:r>
+        <w:rPr>
+          <w:lang w:val="en-US"/>
+        </w:rPr>
+        <w:t xml:space="preserve"> Halaman </w:t>
+      </w:r>
+      <w:r>
+        <w:rPr>
+          <w:lang w:val="en-US"/>
+        </w:rPr>
+        <w:t>permalan</w:t>
+      </w:r>
+      <w:r>
+        <w:rPr>
+          <w:lang w:val="en-US"/>
+        </w:rPr>
+        <w:t xml:space="preserve"> dapat dilihat pada Gambar dan halaman </w:t>
+      </w:r>
+      <w:r>
+        <w:rPr>
+          <w:lang w:val="en-US"/>
+        </w:rPr>
+        <w:t>hasil peramalan</w:t>
+      </w:r>
+      <w:r>
+        <w:rPr>
+          <w:lang w:val="en-US"/>
+        </w:rPr>
+        <w:t xml:space="preserve"> dapat dilihat pada gambar</w:t>
+      </w:r>
+    </w:p>
+    <w:p>
+      <w:pPr>
+        <w:ind w:firstLine="567"/>
+        <w:rPr>
+          <w:lang w:val="en-US"/>
+        </w:rPr>
+      </w:pPr>
+    </w:p>
+    <w:p>
+      <w:pPr>
+        <w:jc w:val="center"/>
+        <w:rPr>
+          <w:lang w:val="en-US"/>
+        </w:rPr>
+      </w:pPr>
+      <w:r>
+        <w:rPr>
+          <w:lang w:val="en-US"/>
+        </w:rPr>
+        <w:pict>
+          <v:shape id="_x0000_i1040" type="#_x0000_t75" style="width:339.85pt;height:184.3pt">
+            <v:imagedata r:id="rId43" o:title="peramalan"/>
+          </v:shape>
+        </w:pict>
+      </w:r>
+    </w:p>
+    <w:p>
+      <w:pPr>
+        <w:jc w:val="center"/>
+        <w:rPr>
+          <w:lang w:val="en-US"/>
+        </w:rPr>
         <w:sectPr>
-          <w:headerReference w:type="default" r:id="rId38"/>
-          <w:footerReference w:type="default" r:id="rId39"/>
+          <w:headerReference w:type="default" r:id="rId44"/>
+          <w:footerReference w:type="default" r:id="rId45"/>
           <w:pgSz w:w="11906" w:h="16838"/>
           <w:pgMar w:top="2268" w:right="1701" w:bottom="1701" w:left="2268" w:header="709" w:footer="709" w:gutter="0"/>
           <w:cols w:space="708"/>
@@ -31980,7 +32702,7 @@
           <w:rPr>
             <w:noProof/>
           </w:rPr>
-          <w:t>36</w:t>
+          <w:t>39</w:t>
         </w:r>
         <w:r>
           <w:rPr>
@@ -34964,6 +35686,95 @@
     </w:lvl>
   </w:abstractNum>
   <w:abstractNum w:abstractNumId="33">
+    <w:nsid w:val="77846337"/>
+    <w:multiLevelType w:val="hybridMultilevel"/>
+    <w:tmpl w:val="23782016"/>
+    <w:lvl w:ilvl="0" w:tplc="0C546FD0">
+      <w:start w:val="1"/>
+      <w:numFmt w:val="lowerLetter"/>
+      <w:lvlText w:val="%1."/>
+      <w:lvlJc w:val="left"/>
+      <w:pPr>
+        <w:ind w:left="1287" w:hanging="360"/>
+      </w:pPr>
+      <w:rPr>
+        <w:rFonts w:hint="default"/>
+      </w:rPr>
+    </w:lvl>
+    <w:lvl w:ilvl="1" w:tplc="04090019" w:tentative="1">
+      <w:start w:val="1"/>
+      <w:numFmt w:val="lowerLetter"/>
+      <w:lvlText w:val="%2."/>
+      <w:lvlJc w:val="left"/>
+      <w:pPr>
+        <w:ind w:left="1440" w:hanging="360"/>
+      </w:pPr>
+    </w:lvl>
+    <w:lvl w:ilvl="2" w:tplc="0409001B" w:tentative="1">
+      <w:start w:val="1"/>
+      <w:numFmt w:val="lowerRoman"/>
+      <w:lvlText w:val="%3."/>
+      <w:lvlJc w:val="right"/>
+      <w:pPr>
+        <w:ind w:left="2160" w:hanging="180"/>
+      </w:pPr>
+    </w:lvl>
+    <w:lvl w:ilvl="3" w:tplc="0409000F" w:tentative="1">
+      <w:start w:val="1"/>
+      <w:numFmt w:val="decimal"/>
+      <w:lvlText w:val="%4."/>
+      <w:lvlJc w:val="left"/>
+      <w:pPr>
+        <w:ind w:left="2880" w:hanging="360"/>
+      </w:pPr>
+    </w:lvl>
+    <w:lvl w:ilvl="4" w:tplc="04090019" w:tentative="1">
+      <w:start w:val="1"/>
+      <w:numFmt w:val="lowerLetter"/>
+      <w:lvlText w:val="%5."/>
+      <w:lvlJc w:val="left"/>
+      <w:pPr>
+        <w:ind w:left="3600" w:hanging="360"/>
+      </w:pPr>
+    </w:lvl>
+    <w:lvl w:ilvl="5" w:tplc="0409001B" w:tentative="1">
+      <w:start w:val="1"/>
+      <w:numFmt w:val="lowerRoman"/>
+      <w:lvlText w:val="%6."/>
+      <w:lvlJc w:val="right"/>
+      <w:pPr>
+        <w:ind w:left="4320" w:hanging="180"/>
+      </w:pPr>
+    </w:lvl>
+    <w:lvl w:ilvl="6" w:tplc="0409000F" w:tentative="1">
+      <w:start w:val="1"/>
+      <w:numFmt w:val="decimal"/>
+      <w:lvlText w:val="%7."/>
+      <w:lvlJc w:val="left"/>
+      <w:pPr>
+        <w:ind w:left="5040" w:hanging="360"/>
+      </w:pPr>
+    </w:lvl>
+    <w:lvl w:ilvl="7" w:tplc="04090019" w:tentative="1">
+      <w:start w:val="1"/>
+      <w:numFmt w:val="lowerLetter"/>
+      <w:lvlText w:val="%8."/>
+      <w:lvlJc w:val="left"/>
+      <w:pPr>
+        <w:ind w:left="5760" w:hanging="360"/>
+      </w:pPr>
+    </w:lvl>
+    <w:lvl w:ilvl="8" w:tplc="0409001B" w:tentative="1">
+      <w:start w:val="1"/>
+      <w:numFmt w:val="lowerRoman"/>
+      <w:lvlText w:val="%9."/>
+      <w:lvlJc w:val="right"/>
+      <w:pPr>
+        <w:ind w:left="6480" w:hanging="180"/>
+      </w:pPr>
+    </w:lvl>
+  </w:abstractNum>
+  <w:abstractNum w:abstractNumId="34">
     <w:nsid w:val="786F112E"/>
     <w:multiLevelType w:val="hybridMultilevel"/>
     <w:tmpl w:val="2E9C6FA0"/>
@@ -35052,7 +35863,7 @@
       </w:pPr>
     </w:lvl>
   </w:abstractNum>
-  <w:abstractNum w:abstractNumId="34">
+  <w:abstractNum w:abstractNumId="35">
     <w:nsid w:val="78D73310"/>
     <w:multiLevelType w:val="hybridMultilevel"/>
     <w:tmpl w:val="90AA415C"/>
@@ -35138,7 +35949,7 @@
       </w:pPr>
     </w:lvl>
   </w:abstractNum>
-  <w:abstractNum w:abstractNumId="35">
+  <w:abstractNum w:abstractNumId="36">
     <w:nsid w:val="7A23669D"/>
     <w:multiLevelType w:val="hybridMultilevel"/>
     <w:tmpl w:val="A922FD8C"/>
@@ -35224,10 +36035,10 @@
       </w:pPr>
     </w:lvl>
   </w:abstractNum>
-  <w:abstractNum w:abstractNumId="36">
+  <w:abstractNum w:abstractNumId="37">
     <w:nsid w:val="7A352103"/>
     <w:multiLevelType w:val="hybridMultilevel"/>
-    <w:tmpl w:val="D8E4350A"/>
+    <w:tmpl w:val="7076F436"/>
     <w:lvl w:ilvl="0" w:tplc="04090019">
       <w:start w:val="1"/>
       <w:numFmt w:val="lowerLetter"/>
@@ -35310,7 +36121,7 @@
       </w:pPr>
     </w:lvl>
   </w:abstractNum>
-  <w:abstractNum w:abstractNumId="37">
+  <w:abstractNum w:abstractNumId="38">
     <w:nsid w:val="7E432D22"/>
     <w:multiLevelType w:val="hybridMultilevel"/>
     <w:tmpl w:val="48FC7A20"/>
@@ -35418,7 +36229,7 @@
     <w:abstractNumId w:val="14"/>
   </w:num>
   <w:num w:numId="8">
-    <w:abstractNumId w:val="34"/>
+    <w:abstractNumId w:val="35"/>
   </w:num>
   <w:num w:numId="9">
     <w:abstractNumId w:val="3"/>
@@ -35436,7 +36247,7 @@
     <w:abstractNumId w:val="32"/>
   </w:num>
   <w:num w:numId="14">
-    <w:abstractNumId w:val="37"/>
+    <w:abstractNumId w:val="38"/>
   </w:num>
   <w:num w:numId="15">
     <w:abstractNumId w:val="10"/>
@@ -35451,7 +36262,7 @@
     <w:abstractNumId w:val="17"/>
   </w:num>
   <w:num w:numId="19">
-    <w:abstractNumId w:val="33"/>
+    <w:abstractNumId w:val="34"/>
   </w:num>
   <w:num w:numId="20">
     <w:abstractNumId w:val="28"/>
@@ -35496,7 +36307,7 @@
     <w:abstractNumId w:val="23"/>
   </w:num>
   <w:num w:numId="34">
-    <w:abstractNumId w:val="36"/>
+    <w:abstractNumId w:val="37"/>
   </w:num>
   <w:num w:numId="35">
     <w:abstractNumId w:val="7"/>
@@ -35505,10 +36316,13 @@
     <w:abstractNumId w:val="9"/>
   </w:num>
   <w:num w:numId="37">
-    <w:abstractNumId w:val="35"/>
+    <w:abstractNumId w:val="36"/>
   </w:num>
   <w:num w:numId="38">
     <w:abstractNumId w:val="13"/>
+  </w:num>
+  <w:num w:numId="39">
+    <w:abstractNumId w:val="33"/>
   </w:num>
   <w:numIdMacAtCleanup w:val="35"/>
 </w:numbering>
@@ -37867,7 +38681,7 @@
   <a:extraClrSchemeLst/>
   <a:extLst>
     <a:ext uri="{05A4C25C-085E-4340-85A3-A5531E510DB2}">
-      <thm15:themeFamily xmlns:thm15="http://schemas.microsoft.com/office/thememl/2012/main" xmlns="" name="Office Theme" id="{62F939B6-93AF-4DB8-9C6B-D6C7DFDC589F}" vid="{4A3C46E8-61CC-4603-A589-7422A47A8E4A}"/>
+      <thm15:themeFamily xmlns="" xmlns:thm15="http://schemas.microsoft.com/office/thememl/2012/main" name="Office Theme" id="{62F939B6-93AF-4DB8-9C6B-D6C7DFDC589F}" vid="{4A3C46E8-61CC-4603-A589-7422A47A8E4A}"/>
     </a:ext>
   </a:extLst>
 </a:theme>
@@ -37878,7 +38692,7 @@
 </file>
 
 <file path=customXml/itemProps1.xml><?xml version="1.0" encoding="utf-8"?>
-<ds:datastoreItem xmlns:ds="http://schemas.openxmlformats.org/officeDocument/2006/customXml" ds:itemID="{626ABBE0-D9AE-44E4-8AE1-2911CD3612C1}">
+<ds:datastoreItem xmlns:ds="http://schemas.openxmlformats.org/officeDocument/2006/customXml" ds:itemID="{0FBE7D5E-3EB8-465F-9A85-5A204B1EB1C1}">
   <ds:schemaRefs>
     <ds:schemaRef ds:uri="http://schemas.openxmlformats.org/officeDocument/2006/bibliography"/>
   </ds:schemaRefs>

</xml_diff>

<commit_message>
update - edit barang masuk
</commit_message>
<xml_diff>
--- a/Tugas/Proposal Lembar Adjie BAB 41.docx
+++ b/Tugas/Proposal Lembar Adjie BAB 41.docx
@@ -6409,7 +6409,7 @@
                 <w:noProof/>
                 <w:webHidden/>
               </w:rPr>
-              <w:t>23</w:t>
+              <w:t>24</w:t>
             </w:r>
             <w:r>
               <w:rPr>
@@ -6477,7 +6477,7 @@
                 <w:noProof/>
                 <w:webHidden/>
               </w:rPr>
-              <w:t>24</w:t>
+              <w:t>46</w:t>
             </w:r>
             <w:r>
               <w:rPr>
@@ -6545,7 +6545,7 @@
                 <w:noProof/>
                 <w:webHidden/>
               </w:rPr>
-              <w:t>26</w:t>
+              <w:t>48</w:t>
             </w:r>
             <w:r>
               <w:rPr>
@@ -7251,16 +7251,6 @@
       </w:pPr>
       <w:r>
         <w:fldChar w:fldCharType="end"/>
-      </w:r>
-      <w:r>
-        <w:tab/>
-      </w:r>
-      <w:r>
-        <w:tab/>
-      </w:r>
-      <w:r>
-        <w:tab/>
-        <w:t>Halaman</w:t>
       </w:r>
       <w:r>
         <w:fldChar w:fldCharType="begin"/>
@@ -9630,14 +9620,27 @@
       <w:r>
         <w:t xml:space="preserve">Gambar 2. </w:t>
       </w:r>
-      <w:fldSimple w:instr=" SEQ Gambar_2. \* ARABIC ">
-        <w:r>
-          <w:rPr>
-            <w:noProof/>
-          </w:rPr>
-          <w:t>1</w:t>
-        </w:r>
-      </w:fldSimple>
+      <w:r>
+        <w:fldChar w:fldCharType="begin"/>
+      </w:r>
+      <w:r>
+        <w:instrText xml:space="preserve"> SEQ Gambar_2. \* ARABIC </w:instrText>
+      </w:r>
+      <w:r>
+        <w:fldChar w:fldCharType="separate"/>
+      </w:r>
+      <w:r>
+        <w:rPr>
+          <w:noProof/>
+        </w:rPr>
+        <w:t>1</w:t>
+      </w:r>
+      <w:r>
+        <w:rPr>
+          <w:noProof/>
+        </w:rPr>
+        <w:fldChar w:fldCharType="end"/>
+      </w:r>
       <w:r>
         <w:rPr>
           <w:lang w:val="en-US"/>
@@ -10716,14 +10719,27 @@
       <w:r>
         <w:t xml:space="preserve">Gambar 2. </w:t>
       </w:r>
-      <w:fldSimple w:instr=" SEQ Gambar_2. \* ARABIC ">
-        <w:r>
-          <w:rPr>
-            <w:noProof/>
-          </w:rPr>
-          <w:t>2</w:t>
-        </w:r>
-      </w:fldSimple>
+      <w:r>
+        <w:fldChar w:fldCharType="begin"/>
+      </w:r>
+      <w:r>
+        <w:instrText xml:space="preserve"> SEQ Gambar_2. \* ARABIC </w:instrText>
+      </w:r>
+      <w:r>
+        <w:fldChar w:fldCharType="separate"/>
+      </w:r>
+      <w:r>
+        <w:rPr>
+          <w:noProof/>
+        </w:rPr>
+        <w:t>2</w:t>
+      </w:r>
+      <w:r>
+        <w:rPr>
+          <w:noProof/>
+        </w:rPr>
+        <w:fldChar w:fldCharType="end"/>
+      </w:r>
       <w:r>
         <w:rPr>
           <w:lang w:val="en-US"/>
@@ -13523,6 +13539,7 @@
         <w:r>
           <w:rPr>
             <w:rStyle w:val="Hyperlink"/>
+            <w:color w:val="auto"/>
           </w:rPr>
           <w:t>https://www.codeigniter.com/</w:t>
         </w:r>
@@ -13834,27 +13851,14 @@
       <w:r>
         <w:t>Tabel 2.</w:t>
       </w:r>
-      <w:r>
-        <w:fldChar w:fldCharType="begin"/>
-      </w:r>
-      <w:r>
-        <w:instrText xml:space="preserve"> SEQ Tabel \* ARABIC \s 1 </w:instrText>
-      </w:r>
-      <w:r>
-        <w:fldChar w:fldCharType="separate"/>
-      </w:r>
-      <w:r>
-        <w:rPr>
-          <w:noProof/>
-        </w:rPr>
-        <w:t>1</w:t>
-      </w:r>
-      <w:r>
-        <w:rPr>
-          <w:noProof/>
-        </w:rPr>
-        <w:fldChar w:fldCharType="end"/>
-      </w:r>
+      <w:fldSimple w:instr=" SEQ Tabel \* ARABIC \s 1 ">
+        <w:r>
+          <w:rPr>
+            <w:noProof/>
+          </w:rPr>
+          <w:t>1</w:t>
+        </w:r>
+      </w:fldSimple>
       <w:r>
         <w:t xml:space="preserve"> </w:t>
       </w:r>
@@ -15849,14 +15853,27 @@
       <w:r>
         <w:t xml:space="preserve">Gambar 3. </w:t>
       </w:r>
-      <w:fldSimple w:instr=" SEQ Gambar_3. \* ARABIC ">
-        <w:r>
-          <w:rPr>
-            <w:noProof/>
-          </w:rPr>
-          <w:t>1</w:t>
-        </w:r>
-      </w:fldSimple>
+      <w:r>
+        <w:fldChar w:fldCharType="begin"/>
+      </w:r>
+      <w:r>
+        <w:instrText xml:space="preserve"> SEQ Gambar_3. \* ARABIC </w:instrText>
+      </w:r>
+      <w:r>
+        <w:fldChar w:fldCharType="separate"/>
+      </w:r>
+      <w:r>
+        <w:rPr>
+          <w:noProof/>
+        </w:rPr>
+        <w:t>1</w:t>
+      </w:r>
+      <w:r>
+        <w:rPr>
+          <w:noProof/>
+        </w:rPr>
+        <w:fldChar w:fldCharType="end"/>
+      </w:r>
       <w:r>
         <w:rPr>
           <w:lang w:val="en-US"/>
@@ -16780,14 +16797,27 @@
       <w:r>
         <w:t xml:space="preserve">Gambar 3. </w:t>
       </w:r>
-      <w:fldSimple w:instr=" SEQ Gambar_3. \* ARABIC ">
-        <w:r>
-          <w:rPr>
-            <w:noProof/>
-          </w:rPr>
-          <w:t>2</w:t>
-        </w:r>
-      </w:fldSimple>
+      <w:r>
+        <w:fldChar w:fldCharType="begin"/>
+      </w:r>
+      <w:r>
+        <w:instrText xml:space="preserve"> SEQ Gambar_3. \* ARABIC </w:instrText>
+      </w:r>
+      <w:r>
+        <w:fldChar w:fldCharType="separate"/>
+      </w:r>
+      <w:r>
+        <w:rPr>
+          <w:noProof/>
+        </w:rPr>
+        <w:t>2</w:t>
+      </w:r>
+      <w:r>
+        <w:rPr>
+          <w:noProof/>
+        </w:rPr>
+        <w:fldChar w:fldCharType="end"/>
+      </w:r>
       <w:r>
         <w:rPr>
           <w:lang w:val="en-US"/>
@@ -17472,27 +17502,14 @@
       <w:r>
         <w:t>Tabel 3.</w:t>
       </w:r>
-      <w:r>
-        <w:fldChar w:fldCharType="begin"/>
-      </w:r>
-      <w:r>
-        <w:instrText xml:space="preserve"> SEQ Tabel \* ARABIC \s 1 </w:instrText>
-      </w:r>
-      <w:r>
-        <w:fldChar w:fldCharType="separate"/>
-      </w:r>
-      <w:r>
-        <w:rPr>
-          <w:noProof/>
-        </w:rPr>
-        <w:t>1</w:t>
-      </w:r>
-      <w:r>
-        <w:rPr>
-          <w:noProof/>
-        </w:rPr>
-        <w:fldChar w:fldCharType="end"/>
-      </w:r>
+      <w:fldSimple w:instr=" SEQ Tabel \* ARABIC \s 1 ">
+        <w:r>
+          <w:rPr>
+            <w:noProof/>
+          </w:rPr>
+          <w:t>1</w:t>
+        </w:r>
+      </w:fldSimple>
       <w:r>
         <w:t xml:space="preserve"> Jadwal Kegiatan</w:t>
       </w:r>
@@ -19306,14 +19323,27 @@
       <w:r>
         <w:t xml:space="preserve">Gambar 3. </w:t>
       </w:r>
-      <w:fldSimple w:instr=" SEQ Gambar_3. \* ARABIC ">
-        <w:r>
-          <w:rPr>
-            <w:noProof/>
-          </w:rPr>
-          <w:t>3</w:t>
-        </w:r>
-      </w:fldSimple>
+      <w:r>
+        <w:fldChar w:fldCharType="begin"/>
+      </w:r>
+      <w:r>
+        <w:instrText xml:space="preserve"> SEQ Gambar_3. \* ARABIC </w:instrText>
+      </w:r>
+      <w:r>
+        <w:fldChar w:fldCharType="separate"/>
+      </w:r>
+      <w:r>
+        <w:rPr>
+          <w:noProof/>
+        </w:rPr>
+        <w:t>3</w:t>
+      </w:r>
+      <w:r>
+        <w:rPr>
+          <w:noProof/>
+        </w:rPr>
+        <w:fldChar w:fldCharType="end"/>
+      </w:r>
       <w:r>
         <w:rPr>
           <w:lang w:val="en-US"/>
@@ -29372,6 +29402,25 @@
         </w:rPr>
         <w:t xml:space="preserve"> digunakan untuk memodelkan dan menyatakan unit fungsi/layanan yang disediakan oleh sistem ke pemakai.</w:t>
       </w:r>
+      <w:r>
+        <w:rPr>
+          <w:lang w:val="en-US"/>
+        </w:rPr>
+        <w:t xml:space="preserve"> </w:t>
+      </w:r>
+      <w:r>
+        <w:rPr>
+          <w:i/>
+          <w:lang w:val="en-US"/>
+        </w:rPr>
+        <w:t>Use Case diagram</w:t>
+      </w:r>
+      <w:r>
+        <w:rPr>
+          <w:lang w:val="en-US"/>
+        </w:rPr>
+        <w:t xml:space="preserve"> dapat dilihat pada gambar</w:t>
+      </w:r>
     </w:p>
     <w:p>
       <w:pPr>
@@ -29482,6 +29531,32 @@
         <w:t xml:space="preserve"> juga digunakan untuk mendefinisikan atau mengelompokan aluran tampilan dari sistem tersebut.</w:t>
       </w:r>
       <w:proofErr w:type="gramEnd"/>
+      <w:r>
+        <w:rPr>
+          <w:lang w:val="en-US"/>
+        </w:rPr>
+        <w:t xml:space="preserve"> </w:t>
+      </w:r>
+      <w:r>
+        <w:rPr>
+          <w:i/>
+          <w:lang w:val="en-US"/>
+        </w:rPr>
+        <w:t>Activity</w:t>
+      </w:r>
+      <w:r>
+        <w:rPr>
+          <w:i/>
+          <w:lang w:val="en-US"/>
+        </w:rPr>
+        <w:t xml:space="preserve"> diagram </w:t>
+      </w:r>
+      <w:r>
+        <w:rPr>
+          <w:lang w:val="en-US"/>
+        </w:rPr>
+        <w:t>dapat dilihat pada gambar</w:t>
+      </w:r>
     </w:p>
     <w:p>
       <w:pPr>
@@ -29919,6 +29994,18 @@
         </w:rPr>
         <w:t xml:space="preserve"> didesain.</w:t>
       </w:r>
+      <w:r>
+        <w:rPr>
+          <w:lang w:val="en-US"/>
+        </w:rPr>
+        <w:t xml:space="preserve"> ERD</w:t>
+      </w:r>
+      <w:r>
+        <w:rPr>
+          <w:lang w:val="en-US"/>
+        </w:rPr>
+        <w:t xml:space="preserve"> dapat dilihat pada gambar</w:t>
+      </w:r>
     </w:p>
     <w:p>
       <w:pPr>
@@ -29934,9 +30021,9 @@
         </w:rPr>
         <w:drawing>
           <wp:inline distT="0" distB="0" distL="0" distR="0">
-            <wp:extent cx="3547872" cy="1550109"/>
-            <wp:effectExtent l="0" t="0" r="0" b="0"/>
-            <wp:docPr id="9" name="Picture 9" descr="C:\xampp\htdocs\peramalan\Tugas\Diagram\ERD.PNG"/>
+            <wp:extent cx="3808675" cy="1788460"/>
+            <wp:effectExtent l="0" t="0" r="1905" b="2540"/>
+            <wp:docPr id="14" name="Picture 14" descr="C:\xampp\htdocs\peramalan\Tugas\Diagram\ERD.PNG"/>
             <wp:cNvGraphicFramePr>
               <a:graphicFrameLocks xmlns:a="http://schemas.openxmlformats.org/drawingml/2006/main" noChangeAspect="1"/>
             </wp:cNvGraphicFramePr>
@@ -29944,7 +30031,7 @@
               <a:graphicData uri="http://schemas.openxmlformats.org/drawingml/2006/picture">
                 <pic:pic xmlns:pic="http://schemas.openxmlformats.org/drawingml/2006/picture">
                   <pic:nvPicPr>
-                    <pic:cNvPr id="0" name="Picture 5" descr="C:\xampp\htdocs\peramalan\Tugas\Diagram\ERD.PNG"/>
+                    <pic:cNvPr id="0" name="Picture 38" descr="C:\xampp\htdocs\peramalan\Tugas\Diagram\ERD.PNG"/>
                     <pic:cNvPicPr>
                       <a:picLocks noChangeAspect="1" noChangeArrowheads="1"/>
                     </pic:cNvPicPr>
@@ -29965,7 +30052,7 @@
                   <pic:spPr bwMode="auto">
                     <a:xfrm>
                       <a:off x="0" y="0"/>
-                      <a:ext cx="3548131" cy="1550222"/>
+                      <a:ext cx="3807820" cy="1788058"/>
                     </a:xfrm>
                     <a:prstGeom prst="rect">
                       <a:avLst/>
@@ -30064,14 +30151,111 @@
         <w:t>Class diagram merupakan alur jalannya database pada sebuah sistem.</w:t>
       </w:r>
       <w:proofErr w:type="gramEnd"/>
-    </w:p>
-    <w:p>
-      <w:pPr>
-        <w:ind w:left="567" w:firstLine="567"/>
-        <w:rPr>
-          <w:lang w:val="en-US"/>
-        </w:rPr>
-      </w:pPr>
+      <w:r>
+        <w:rPr>
+          <w:lang w:val="en-US"/>
+        </w:rPr>
+        <w:t xml:space="preserve"> </w:t>
+      </w:r>
+      <w:r>
+        <w:rPr>
+          <w:i/>
+          <w:lang w:val="en-US"/>
+        </w:rPr>
+        <w:t>Class</w:t>
+      </w:r>
+      <w:r>
+        <w:rPr>
+          <w:i/>
+          <w:lang w:val="en-US"/>
+        </w:rPr>
+        <w:t xml:space="preserve"> diagram</w:t>
+      </w:r>
+      <w:r>
+        <w:rPr>
+          <w:lang w:val="en-US"/>
+        </w:rPr>
+        <w:t xml:space="preserve"> dapat dilihat pada gambar</w:t>
+      </w:r>
+    </w:p>
+    <w:p>
+      <w:pPr>
+        <w:jc w:val="center"/>
+        <w:rPr>
+          <w:lang w:val="en-US"/>
+        </w:rPr>
+      </w:pPr>
+      <w:r>
+        <w:rPr>
+          <w:noProof/>
+          <w:lang w:val="en-US"/>
+        </w:rPr>
+        <w:lastRenderedPageBreak/>
+        <w:drawing>
+          <wp:inline distT="0" distB="0" distL="0" distR="0">
+            <wp:extent cx="3482671" cy="2847079"/>
+            <wp:effectExtent l="0" t="0" r="3810" b="0"/>
+            <wp:docPr id="15" name="Picture 15" descr="C:\xampp\htdocs\peramalan\Tugas\Diagram\Class Diagram.PNG"/>
+            <wp:cNvGraphicFramePr>
+              <a:graphicFrameLocks xmlns:a="http://schemas.openxmlformats.org/drawingml/2006/main" noChangeAspect="1"/>
+            </wp:cNvGraphicFramePr>
+            <a:graphic xmlns:a="http://schemas.openxmlformats.org/drawingml/2006/main">
+              <a:graphicData uri="http://schemas.openxmlformats.org/drawingml/2006/picture">
+                <pic:pic xmlns:pic="http://schemas.openxmlformats.org/drawingml/2006/picture">
+                  <pic:nvPicPr>
+                    <pic:cNvPr id="0" name="Picture 39" descr="C:\xampp\htdocs\peramalan\Tugas\Diagram\Class Diagram.PNG"/>
+                    <pic:cNvPicPr>
+                      <a:picLocks noChangeAspect="1" noChangeArrowheads="1"/>
+                    </pic:cNvPicPr>
+                  </pic:nvPicPr>
+                  <pic:blipFill>
+                    <a:blip r:embed="rId30">
+                      <a:extLst>
+                        <a:ext uri="{28A0092B-C50C-407E-A947-70E740481C1C}">
+                          <a14:useLocalDpi xmlns:a14="http://schemas.microsoft.com/office/drawing/2010/main" val="0"/>
+                        </a:ext>
+                      </a:extLst>
+                    </a:blip>
+                    <a:srcRect/>
+                    <a:stretch>
+                      <a:fillRect/>
+                    </a:stretch>
+                  </pic:blipFill>
+                  <pic:spPr bwMode="auto">
+                    <a:xfrm>
+                      <a:off x="0" y="0"/>
+                      <a:ext cx="3483866" cy="2848056"/>
+                    </a:xfrm>
+                    <a:prstGeom prst="rect">
+                      <a:avLst/>
+                    </a:prstGeom>
+                    <a:noFill/>
+                    <a:ln>
+                      <a:noFill/>
+                    </a:ln>
+                  </pic:spPr>
+                </pic:pic>
+              </a:graphicData>
+            </a:graphic>
+          </wp:inline>
+        </w:drawing>
+      </w:r>
+      <w:bookmarkStart w:id="62" w:name="_GoBack"/>
+      <w:bookmarkEnd w:id="62"/>
+    </w:p>
+    <w:p>
+      <w:pPr>
+        <w:jc w:val="center"/>
+        <w:rPr>
+          <w:lang w:val="en-US"/>
+        </w:rPr>
+      </w:pPr>
+      <w:r>
+        <w:rPr>
+          <w:lang w:val="en-US"/>
+        </w:rPr>
+        <w:t>Gambar</w:t>
+      </w:r>
     </w:p>
     <w:p>
       <w:pPr>
@@ -30189,7 +30373,186 @@
         <w:rPr>
           <w:lang w:val="en-US"/>
         </w:rPr>
-        <w:t>Hasil dari mock up sistem mencangkup halaman login, halaman profil, halaman produk, halaman barang masuk, dan halaman peramalan.</w:t>
+        <w:t xml:space="preserve">Hasil dari </w:t>
+      </w:r>
+      <w:r>
+        <w:rPr>
+          <w:i/>
+          <w:lang w:val="en-US"/>
+        </w:rPr>
+        <w:t>mock up</w:t>
+      </w:r>
+      <w:r>
+        <w:rPr>
+          <w:lang w:val="en-US"/>
+        </w:rPr>
+        <w:t xml:space="preserve"> sistem mencangkup halaman login, halaman profil, halaman produk, halaman barang masuk, dan halaman peramalan.</w:t>
+      </w:r>
+      <w:r>
+        <w:rPr>
+          <w:lang w:val="en-US"/>
+        </w:rPr>
+        <w:t xml:space="preserve"> </w:t>
+      </w:r>
+      <w:r>
+        <w:rPr>
+          <w:i/>
+          <w:lang w:val="en-US"/>
+        </w:rPr>
+        <w:t>Mock up</w:t>
+      </w:r>
+      <w:r>
+        <w:rPr>
+          <w:lang w:val="en-US"/>
+        </w:rPr>
+        <w:t xml:space="preserve"> login dapat dilihat pada gambar, sedangkan </w:t>
+      </w:r>
+      <w:r>
+        <w:rPr>
+          <w:i/>
+          <w:lang w:val="en-US"/>
+        </w:rPr>
+        <w:t>Mock up</w:t>
+      </w:r>
+      <w:r>
+        <w:rPr>
+          <w:lang w:val="en-US"/>
+        </w:rPr>
+        <w:t xml:space="preserve"> </w:t>
+      </w:r>
+      <w:r>
+        <w:rPr>
+          <w:i/>
+          <w:lang w:val="en-US"/>
+        </w:rPr>
+        <w:t>dashboard</w:t>
+      </w:r>
+      <w:r>
+        <w:rPr>
+          <w:lang w:val="en-US"/>
+        </w:rPr>
+        <w:t xml:space="preserve"> dapat dilihat pada gambar</w:t>
+      </w:r>
+      <w:r>
+        <w:rPr>
+          <w:lang w:val="en-US"/>
+        </w:rPr>
+        <w:t xml:space="preserve">, lalu </w:t>
+      </w:r>
+      <w:r>
+        <w:rPr>
+          <w:i/>
+          <w:lang w:val="en-US"/>
+        </w:rPr>
+        <w:t>Mock up</w:t>
+      </w:r>
+      <w:r>
+        <w:rPr>
+          <w:lang w:val="en-US"/>
+        </w:rPr>
+        <w:t xml:space="preserve"> </w:t>
+      </w:r>
+      <w:r>
+        <w:rPr>
+          <w:lang w:val="en-US"/>
+        </w:rPr>
+        <w:t>ubah profil</w:t>
+      </w:r>
+      <w:r>
+        <w:rPr>
+          <w:lang w:val="en-US"/>
+        </w:rPr>
+        <w:t xml:space="preserve"> dapat dilihat pada gambar</w:t>
+      </w:r>
+      <w:r>
+        <w:rPr>
+          <w:lang w:val="en-US"/>
+        </w:rPr>
+        <w:t xml:space="preserve">, </w:t>
+      </w:r>
+      <w:r>
+        <w:rPr>
+          <w:i/>
+          <w:lang w:val="en-US"/>
+        </w:rPr>
+        <w:t>Mock up</w:t>
+      </w:r>
+      <w:r>
+        <w:rPr>
+          <w:lang w:val="en-US"/>
+        </w:rPr>
+        <w:t xml:space="preserve"> barang masuk dan sorting barang masuk</w:t>
+      </w:r>
+      <w:r>
+        <w:rPr>
+          <w:lang w:val="en-US"/>
+        </w:rPr>
+        <w:t xml:space="preserve"> dapat dilihat pada gambar</w:t>
+      </w:r>
+      <w:r>
+        <w:rPr>
+          <w:lang w:val="en-US"/>
+        </w:rPr>
+        <w:t xml:space="preserve"> dan </w:t>
+      </w:r>
+      <w:proofErr w:type="gramStart"/>
+      <w:r>
+        <w:rPr>
+          <w:lang w:val="en-US"/>
+        </w:rPr>
+        <w:t>gambar .</w:t>
+      </w:r>
+      <w:proofErr w:type="gramEnd"/>
+      <w:r>
+        <w:rPr>
+          <w:lang w:val="en-US"/>
+        </w:rPr>
+        <w:t xml:space="preserve"> </w:t>
+      </w:r>
+      <w:proofErr w:type="gramStart"/>
+      <w:r>
+        <w:rPr>
+          <w:lang w:val="en-US"/>
+        </w:rPr>
+        <w:t>untuk</w:t>
+      </w:r>
+      <w:proofErr w:type="gramEnd"/>
+      <w:r>
+        <w:rPr>
+          <w:lang w:val="en-US"/>
+        </w:rPr>
+        <w:t xml:space="preserve"> </w:t>
+      </w:r>
+      <w:r>
+        <w:rPr>
+          <w:i/>
+          <w:lang w:val="en-US"/>
+        </w:rPr>
+        <w:t>Mock up</w:t>
+      </w:r>
+      <w:r>
+        <w:rPr>
+          <w:lang w:val="en-US"/>
+        </w:rPr>
+        <w:t xml:space="preserve"> </w:t>
+      </w:r>
+      <w:r>
+        <w:rPr>
+          <w:lang w:val="en-US"/>
+        </w:rPr>
+        <w:t>peramalan</w:t>
+      </w:r>
+      <w:r>
+        <w:rPr>
+          <w:lang w:val="en-US"/>
+        </w:rPr>
+        <w:t xml:space="preserve"> dapat dilihat pada gambar</w:t>
+      </w:r>
+      <w:r>
+        <w:rPr>
+          <w:lang w:val="en-US"/>
+        </w:rPr>
+        <w:t>.</w:t>
       </w:r>
     </w:p>
     <w:p>
@@ -30231,7 +30594,7 @@
                     </pic:cNvPicPr>
                   </pic:nvPicPr>
                   <pic:blipFill>
-                    <a:blip r:embed="rId30" cstate="print">
+                    <a:blip r:embed="rId31" cstate="print">
                       <a:extLst>
                         <a:ext uri="{28A0092B-C50C-407E-A947-70E740481C1C}">
                           <a14:useLocalDpi xmlns:a14="http://schemas.microsoft.com/office/drawing/2010/main" val="0"/>
@@ -30290,7 +30653,7 @@
         </w:rPr>
         <w:pict>
           <v:shape id="_x0000_i1029" type="#_x0000_t75" style="width:256.05pt;height:169.65pt">
-            <v:imagedata r:id="rId31" o:title="dashboard"/>
+            <v:imagedata r:id="rId32" o:title="dashboard"/>
           </v:shape>
         </w:pict>
       </w:r>
@@ -30322,7 +30685,7 @@
         </w:rPr>
         <w:pict>
           <v:shape id="_x0000_i1030" type="#_x0000_t75" style="width:259.2pt;height:171.55pt">
-            <v:imagedata r:id="rId32" o:title="editProfil"/>
+            <v:imagedata r:id="rId33" o:title="editProfil"/>
           </v:shape>
         </w:pict>
       </w:r>
@@ -30355,7 +30718,7 @@
         <w:lastRenderedPageBreak/>
         <w:pict>
           <v:shape id="_x0000_i1031" type="#_x0000_t75" style="width:266.7pt;height:180.95pt">
-            <v:imagedata r:id="rId33" o:title="produk"/>
+            <v:imagedata r:id="rId34" o:title="produk"/>
           </v:shape>
         </w:pict>
       </w:r>
@@ -30387,7 +30750,7 @@
         </w:rPr>
         <w:pict>
           <v:shape id="_x0000_i1032" type="#_x0000_t75" style="width:261.7pt;height:172.8pt">
-            <v:imagedata r:id="rId34" o:title="barangMasuk"/>
+            <v:imagedata r:id="rId35" o:title="barangMasuk"/>
           </v:shape>
         </w:pict>
       </w:r>
@@ -30419,7 +30782,7 @@
         </w:rPr>
         <w:pict>
           <v:shape id="_x0000_i1033" type="#_x0000_t75" style="width:269.2pt;height:178.45pt">
-            <v:imagedata r:id="rId35" o:title="sortingBarangMasuk"/>
+            <v:imagedata r:id="rId36" o:title="sortingBarangMasuk"/>
           </v:shape>
         </w:pict>
       </w:r>
@@ -30452,7 +30815,7 @@
         <w:lastRenderedPageBreak/>
         <w:pict>
           <v:shape id="_x0000_i1034" type="#_x0000_t75" style="width:279.25pt;height:187.85pt">
-            <v:imagedata r:id="rId36" o:title="ramal"/>
+            <v:imagedata r:id="rId37" o:title="ramal"/>
           </v:shape>
         </w:pict>
       </w:r>
@@ -30484,7 +30847,7 @@
         </w:rPr>
         <w:pict>
           <v:shape id="_x0000_i1035" type="#_x0000_t75" style="width:296.75pt;height:197.2pt">
-            <v:imagedata r:id="rId37" o:title="hasilRamal"/>
+            <v:imagedata r:id="rId38" o:title="hasilRamal"/>
           </v:shape>
         </w:pict>
       </w:r>
@@ -30599,7 +30962,7 @@
         <w:lastRenderedPageBreak/>
         <w:pict>
           <v:shape id="_x0000_i1036" type="#_x0000_t75" style="width:283.6pt;height:152.75pt">
-            <v:imagedata r:id="rId38" o:title="login"/>
+            <v:imagedata r:id="rId39" o:title="login"/>
           </v:shape>
         </w:pict>
       </w:r>
@@ -30697,7 +31060,7 @@
                     </pic:cNvPicPr>
                   </pic:nvPicPr>
                   <pic:blipFill>
-                    <a:blip r:embed="rId39" cstate="print">
+                    <a:blip r:embed="rId40" cstate="print">
                       <a:extLst>
                         <a:ext uri="{28A0092B-C50C-407E-A947-70E740481C1C}">
                           <a14:useLocalDpi xmlns:a14="http://schemas.microsoft.com/office/drawing/2010/main" val="0"/>
@@ -30845,7 +31208,7 @@
         <w:lastRenderedPageBreak/>
         <w:pict>
           <v:shape id="_x0000_i1037" type="#_x0000_t75" style="width:344.35pt;height:185.95pt">
-            <v:imagedata r:id="rId40" o:title="produk"/>
+            <v:imagedata r:id="rId41" o:title="produk"/>
           </v:shape>
         </w:pict>
       </w:r>
@@ -31044,7 +31407,7 @@
         </w:rPr>
         <w:pict>
           <v:shape id="_x0000_i1038" type="#_x0000_t75" style="width:342.45pt;height:184.7pt">
-            <v:imagedata r:id="rId41" o:title="barangMasuk"/>
+            <v:imagedata r:id="rId42" o:title="barangMasuk"/>
           </v:shape>
         </w:pict>
       </w:r>
@@ -31077,7 +31440,7 @@
         <w:lastRenderedPageBreak/>
         <w:pict>
           <v:shape id="_x0000_i1039" type="#_x0000_t75" style="width:351.25pt;height:190.35pt">
-            <v:imagedata r:id="rId42" o:title="sortingBarangMasuk"/>
+            <v:imagedata r:id="rId43" o:title="sortingBarangMasuk"/>
           </v:shape>
         </w:pict>
       </w:r>
@@ -31270,7 +31633,7 @@
         </w:rPr>
         <w:pict>
           <v:shape id="_x0000_i1040" type="#_x0000_t75" style="width:339.95pt;height:184.05pt">
-            <v:imagedata r:id="rId43" o:title="peramalan"/>
+            <v:imagedata r:id="rId44" o:title="peramalan"/>
           </v:shape>
         </w:pict>
       </w:r>
@@ -31321,7 +31684,7 @@
                     </pic:cNvPicPr>
                   </pic:nvPicPr>
                   <pic:blipFill>
-                    <a:blip r:embed="rId44" cstate="print">
+                    <a:blip r:embed="rId45" cstate="print">
                       <a:extLst>
                         <a:ext uri="{28A0092B-C50C-407E-A947-70E740481C1C}">
                           <a14:useLocalDpi xmlns:a14="http://schemas.microsoft.com/office/drawing/2010/main" val="0"/>
@@ -31629,7 +31992,7 @@
               </w:rPr>
               <w:pict>
                 <v:shape id="_x0000_i1041" type="#_x0000_t75" style="width:110.8pt;height:130.25pt">
-                  <v:imagedata r:id="rId45" o:title="1"/>
+                  <v:imagedata r:id="rId46" o:title="1"/>
                 </v:shape>
               </w:pict>
             </w:r>
@@ -31701,7 +32064,7 @@
               </w:rPr>
               <w:pict>
                 <v:shape id="_x0000_i1042" type="#_x0000_t75" style="width:108.95pt;height:130.25pt">
-                  <v:imagedata r:id="rId46" o:title="2"/>
+                  <v:imagedata r:id="rId47" o:title="2"/>
                 </v:shape>
               </w:pict>
             </w:r>
@@ -31816,7 +32179,7 @@
               </w:rPr>
               <w:pict>
                 <v:shape id="_x0000_i1043" type="#_x0000_t75" style="width:128.35pt;height:25.05pt">
-                  <v:imagedata r:id="rId47" o:title="3"/>
+                  <v:imagedata r:id="rId48" o:title="3"/>
                 </v:shape>
               </w:pict>
             </w:r>
@@ -31896,7 +32259,7 @@
               </w:rPr>
               <w:pict>
                 <v:shape id="_x0000_i1044" type="#_x0000_t75" style="width:140.85pt;height:30.05pt">
-                  <v:imagedata r:id="rId48" o:title="4"/>
+                  <v:imagedata r:id="rId49" o:title="4"/>
                 </v:shape>
               </w:pict>
             </w:r>
@@ -32045,7 +32408,7 @@
                           </pic:cNvPicPr>
                         </pic:nvPicPr>
                         <pic:blipFill>
-                          <a:blip r:embed="rId49" cstate="print">
+                          <a:blip r:embed="rId50" cstate="print">
                             <a:extLst>
                               <a:ext uri="{28A0092B-C50C-407E-A947-70E740481C1C}">
                                 <a14:useLocalDpi xmlns:a14="http://schemas.microsoft.com/office/drawing/2010/main" val="0"/>
@@ -32150,7 +32513,7 @@
               </w:rPr>
               <w:pict>
                 <v:shape id="_x0000_i1045" type="#_x0000_t75" style="width:95.8pt;height:132.1pt">
-                  <v:imagedata r:id="rId50" o:title="5"/>
+                  <v:imagedata r:id="rId51" o:title="5"/>
                 </v:shape>
               </w:pict>
             </w:r>
@@ -32259,7 +32622,7 @@
                           </pic:cNvPicPr>
                         </pic:nvPicPr>
                         <pic:blipFill>
-                          <a:blip r:embed="rId49" cstate="print">
+                          <a:blip r:embed="rId50" cstate="print">
                             <a:extLst>
                               <a:ext uri="{28A0092B-C50C-407E-A947-70E740481C1C}">
                                 <a14:useLocalDpi xmlns:a14="http://schemas.microsoft.com/office/drawing/2010/main" val="0"/>
@@ -32353,7 +32716,7 @@
               </w:rPr>
               <w:pict>
                 <v:shape id="_x0000_i1046" type="#_x0000_t75" style="width:139.6pt;height:70.1pt">
-                  <v:imagedata r:id="rId51" o:title="6"/>
+                  <v:imagedata r:id="rId52" o:title="6"/>
                 </v:shape>
               </w:pict>
             </w:r>
@@ -32595,7 +32958,7 @@
               </w:rPr>
               <w:pict>
                 <v:shape id="_x0000_i1047" type="#_x0000_t75" style="width:128.35pt;height:64.5pt">
-                  <v:imagedata r:id="rId51" o:title="6"/>
+                  <v:imagedata r:id="rId52" o:title="6"/>
                 </v:shape>
               </w:pict>
             </w:r>
@@ -32673,7 +33036,7 @@
               </w:rPr>
               <w:pict>
                 <v:shape id="_x0000_i1048" type="#_x0000_t75" style="width:139.6pt;height:75.75pt">
-                  <v:imagedata r:id="rId52" o:title="profil"/>
+                  <v:imagedata r:id="rId53" o:title="profil"/>
                 </v:shape>
               </w:pict>
             </w:r>
@@ -32804,7 +33167,7 @@
                           </pic:cNvPicPr>
                         </pic:nvPicPr>
                         <pic:blipFill>
-                          <a:blip r:embed="rId53" cstate="print">
+                          <a:blip r:embed="rId54" cstate="print">
                             <a:extLst>
                               <a:ext uri="{28A0092B-C50C-407E-A947-70E740481C1C}">
                                 <a14:useLocalDpi xmlns:a14="http://schemas.microsoft.com/office/drawing/2010/main" val="0"/>
@@ -32905,7 +33268,7 @@
               </w:rPr>
               <w:pict>
                 <v:shape id="_x0000_i1049" type="#_x0000_t75" style="width:139.6pt;height:75.75pt">
-                  <v:imagedata r:id="rId40" o:title="produk"/>
+                  <v:imagedata r:id="rId41" o:title="produk"/>
                 </v:shape>
               </w:pict>
             </w:r>
@@ -33027,7 +33390,7 @@
                           </pic:cNvPicPr>
                         </pic:nvPicPr>
                         <pic:blipFill>
-                          <a:blip r:embed="rId53" cstate="print">
+                          <a:blip r:embed="rId54" cstate="print">
                             <a:extLst>
                               <a:ext uri="{28A0092B-C50C-407E-A947-70E740481C1C}">
                                 <a14:useLocalDpi xmlns:a14="http://schemas.microsoft.com/office/drawing/2010/main" val="0"/>
@@ -33127,7 +33490,7 @@
               </w:rPr>
               <w:pict>
                 <v:shape id="_x0000_i1050" type="#_x0000_t75" style="width:139.6pt;height:75.75pt">
-                  <v:imagedata r:id="rId41" o:title="barangMasuk"/>
+                  <v:imagedata r:id="rId42" o:title="barangMasuk"/>
                 </v:shape>
               </w:pict>
             </w:r>
@@ -33259,7 +33622,7 @@
                           </pic:cNvPicPr>
                         </pic:nvPicPr>
                         <pic:blipFill>
-                          <a:blip r:embed="rId53" cstate="print">
+                          <a:blip r:embed="rId54" cstate="print">
                             <a:extLst>
                               <a:ext uri="{28A0092B-C50C-407E-A947-70E740481C1C}">
                                 <a14:useLocalDpi xmlns:a14="http://schemas.microsoft.com/office/drawing/2010/main" val="0"/>
@@ -33362,7 +33725,7 @@
               </w:rPr>
               <w:pict>
                 <v:shape id="_x0000_i1051" type="#_x0000_t75" style="width:139.6pt;height:75.75pt">
-                  <v:imagedata r:id="rId43" o:title="peramalan"/>
+                  <v:imagedata r:id="rId44" o:title="peramalan"/>
                 </v:shape>
               </w:pict>
             </w:r>
@@ -33496,7 +33859,7 @@
                           </pic:cNvPicPr>
                         </pic:nvPicPr>
                         <pic:blipFill>
-                          <a:blip r:embed="rId53" cstate="print">
+                          <a:blip r:embed="rId54" cstate="print">
                             <a:extLst>
                               <a:ext uri="{28A0092B-C50C-407E-A947-70E740481C1C}">
                                 <a14:useLocalDpi xmlns:a14="http://schemas.microsoft.com/office/drawing/2010/main" val="0"/>
@@ -33603,7 +33966,7 @@
               </w:rPr>
               <w:pict>
                 <v:shape id="_x0000_i1052" type="#_x0000_t75" style="width:139.6pt;height:75.75pt">
-                  <v:imagedata r:id="rId38" o:title="login"/>
+                  <v:imagedata r:id="rId39" o:title="login"/>
                 </v:shape>
               </w:pict>
             </w:r>
@@ -33824,7 +34187,7 @@
               </w:rPr>
               <w:pict>
                 <v:shape id="_x0000_i1053" type="#_x0000_t75" style="width:128.35pt;height:61.35pt">
-                  <v:imagedata r:id="rId54" o:title="1"/>
+                  <v:imagedata r:id="rId55" o:title="1"/>
                 </v:shape>
               </w:pict>
             </w:r>
@@ -33902,7 +34265,7 @@
               </w:rPr>
               <w:pict>
                 <v:shape id="_x0000_i1054" type="#_x0000_t75" style="width:139.6pt;height:69.5pt">
-                  <v:imagedata r:id="rId55" o:title="2"/>
+                  <v:imagedata r:id="rId56" o:title="2"/>
                 </v:shape>
               </w:pict>
             </w:r>
@@ -33999,7 +34362,7 @@
               <w:lastRenderedPageBreak/>
               <w:pict w14:anchorId="3CC0009F">
                 <v:shape id="_x0000_i1055" type="#_x0000_t75" style="width:128.35pt;height:61.35pt">
-                  <v:imagedata r:id="rId54" o:title="1"/>
+                  <v:imagedata r:id="rId55" o:title="1"/>
                 </v:shape>
               </w:pict>
             </w:r>
@@ -34071,7 +34434,7 @@
               <w:lastRenderedPageBreak/>
               <w:pict>
                 <v:shape id="_x0000_i1056" type="#_x0000_t75" style="width:140.85pt;height:25.65pt">
-                  <v:imagedata r:id="rId56" o:title="4"/>
+                  <v:imagedata r:id="rId57" o:title="4"/>
                 </v:shape>
               </w:pict>
             </w:r>
@@ -34185,7 +34548,7 @@
               </w:rPr>
               <w:pict>
                 <v:shape id="_x0000_i1057" type="#_x0000_t75" style="width:128.35pt;height:84.5pt">
-                  <v:imagedata r:id="rId57" o:title="6"/>
+                  <v:imagedata r:id="rId58" o:title="6"/>
                 </v:shape>
               </w:pict>
             </w:r>
@@ -34255,7 +34618,7 @@
               </w:rPr>
               <w:pict>
                 <v:shape id="_x0000_i1058" type="#_x0000_t75" style="width:139.6pt;height:47.6pt">
-                  <v:imagedata r:id="rId58" o:title="3"/>
+                  <v:imagedata r:id="rId59" o:title="3"/>
                 </v:shape>
               </w:pict>
             </w:r>
@@ -34369,7 +34732,7 @@
               </w:rPr>
               <w:pict>
                 <v:shape id="_x0000_i1059" type="#_x0000_t75" style="width:128.35pt;height:27.55pt">
-                  <v:imagedata r:id="rId59" o:title="5"/>
+                  <v:imagedata r:id="rId60" o:title="5"/>
                 </v:shape>
               </w:pict>
             </w:r>
@@ -34433,15 +34796,13 @@
                 <w:rFonts w:eastAsia="Calibri" w:cs="Times New Roman"/>
               </w:rPr>
             </w:pPr>
-            <w:bookmarkStart w:id="62" w:name="_GoBack"/>
-            <w:bookmarkEnd w:id="62"/>
             <w:r>
               <w:rPr>
                 <w:rFonts w:eastAsia="Calibri" w:cs="Times New Roman"/>
               </w:rPr>
               <w:pict>
                 <v:shape id="_x0000_i1060" type="#_x0000_t75" style="width:140.85pt;height:18.15pt">
-                  <v:imagedata r:id="rId60" o:title="7"/>
+                  <v:imagedata r:id="rId61" o:title="7"/>
                 </v:shape>
               </w:pict>
             </w:r>
@@ -34502,8 +34863,8 @@
           <w:lang w:val="en-US"/>
         </w:rPr>
         <w:sectPr>
-          <w:headerReference w:type="default" r:id="rId61"/>
-          <w:footerReference w:type="default" r:id="rId62"/>
+          <w:headerReference w:type="default" r:id="rId62"/>
+          <w:footerReference w:type="default" r:id="rId63"/>
           <w:pgSz w:w="11906" w:h="16838"/>
           <w:pgMar w:top="2268" w:right="1701" w:bottom="1701" w:left="2268" w:header="709" w:footer="709" w:gutter="0"/>
           <w:cols w:space="708"/>
@@ -35547,7 +35908,7 @@
           <w:rPr>
             <w:noProof/>
           </w:rPr>
-          <w:t>4</w:t>
+          <w:t>14</w:t>
         </w:r>
         <w:r>
           <w:rPr>
@@ -35794,7 +36155,7 @@
           <w:rPr>
             <w:noProof/>
           </w:rPr>
-          <w:t>9</w:t>
+          <w:t>13</w:t>
         </w:r>
         <w:r>
           <w:rPr>
@@ -35847,7 +36208,7 @@
           <w:rPr>
             <w:noProof/>
           </w:rPr>
-          <w:t>20</w:t>
+          <w:t>21</w:t>
         </w:r>
         <w:r>
           <w:rPr>
@@ -35908,7 +36269,7 @@
           <w:rPr>
             <w:noProof/>
           </w:rPr>
-          <w:t>44</w:t>
+          <w:t>33</w:t>
         </w:r>
         <w:r>
           <w:rPr>
@@ -41976,7 +42337,7 @@
   <a:extraClrSchemeLst/>
   <a:extLst>
     <a:ext uri="{05A4C25C-085E-4340-85A3-A5531E510DB2}">
-      <thm15:themeFamily xmlns="" xmlns:thm15="http://schemas.microsoft.com/office/thememl/2012/main" name="Office Theme" id="{62F939B6-93AF-4DB8-9C6B-D6C7DFDC589F}" vid="{4A3C46E8-61CC-4603-A589-7422A47A8E4A}"/>
+      <thm15:themeFamily xmlns:thm15="http://schemas.microsoft.com/office/thememl/2012/main" xmlns="" name="Office Theme" id="{62F939B6-93AF-4DB8-9C6B-D6C7DFDC589F}" vid="{4A3C46E8-61CC-4603-A589-7422A47A8E4A}"/>
     </a:ext>
   </a:extLst>
 </a:theme>
@@ -41987,7 +42348,7 @@
 </file>
 
 <file path=customXml/itemProps1.xml><?xml version="1.0" encoding="utf-8"?>
-<ds:datastoreItem xmlns:ds="http://schemas.openxmlformats.org/officeDocument/2006/customXml" ds:itemID="{E81F7596-5A67-4744-A5B4-E450E830BAB6}">
+<ds:datastoreItem xmlns:ds="http://schemas.openxmlformats.org/officeDocument/2006/customXml" ds:itemID="{234829A1-6EDD-4332-9B79-ECC2269B23E8}">
   <ds:schemaRefs>
     <ds:schemaRef ds:uri="http://schemas.openxmlformats.org/officeDocument/2006/bibliography"/>
   </ds:schemaRefs>

</xml_diff>